<commit_message>
- small correction on carrier_info inputs - removed 1-wire from sdb on designs with WRabbit - doc updated
git-svn-id: http://svn.ohwr.org/fmc-tdc@180 85dfdc96-de2c-444c-878d-45b388be74a9
</commit_message>
<xml_diff>
--- a/doc/FMC_TDC_gateware_guide.docx
+++ b/doc/FMC_TDC_gateware_guide.docx
@@ -11750,17 +11750,17 @@
     <w:tbl>
       <w:tblPr>
         <w:tblStyle w:val="LightShading-Accent11"/>
-        <w:tblW w:w="10080" w:type="dxa"/>
+        <w:tblW w:w="10440" w:type="dxa"/>
         <w:tblInd w:w="-162" w:type="dxa"/>
         <w:tblLook w:val="04A0"/>
       </w:tblPr>
       <w:tblGrid>
-        <w:gridCol w:w="1890"/>
+        <w:gridCol w:w="2070"/>
         <w:gridCol w:w="634"/>
         <w:gridCol w:w="1706"/>
         <w:gridCol w:w="3690"/>
         <w:gridCol w:w="864"/>
-        <w:gridCol w:w="1321"/>
+        <w:gridCol w:w="1476"/>
       </w:tblGrid>
       <w:tr>
         <w:trPr>
@@ -11770,7 +11770,7 @@
         <w:tc>
           <w:tcPr>
             <w:cnfStyle w:val="001000000000"/>
-            <w:tcW w:w="1890" w:type="dxa"/>
+            <w:tcW w:w="2070" w:type="dxa"/>
             <w:tcBorders>
               <w:top w:val="single" w:sz="8" w:space="0" w:color="auto"/>
               <w:bottom w:val="single" w:sz="8" w:space="0" w:color="auto"/>
@@ -11894,7 +11894,7 @@
         </w:tc>
         <w:tc>
           <w:tcPr>
-            <w:tcW w:w="1296" w:type="dxa"/>
+            <w:tcW w:w="1476" w:type="dxa"/>
             <w:tcBorders>
               <w:top w:val="single" w:sz="8" w:space="0" w:color="auto"/>
               <w:bottom w:val="single" w:sz="8" w:space="0" w:color="auto"/>
@@ -11949,7 +11949,7 @@
         <w:tc>
           <w:tcPr>
             <w:cnfStyle w:val="001000000000"/>
-            <w:tcW w:w="1890" w:type="dxa"/>
+            <w:tcW w:w="2070" w:type="dxa"/>
             <w:tcBorders>
               <w:top w:val="single" w:sz="8" w:space="0" w:color="auto"/>
             </w:tcBorders>
@@ -12062,7 +12062,7 @@
         </w:tc>
         <w:tc>
           <w:tcPr>
-            <w:tcW w:w="1296" w:type="dxa"/>
+            <w:tcW w:w="1476" w:type="dxa"/>
             <w:tcBorders>
               <w:top w:val="single" w:sz="8" w:space="0" w:color="auto"/>
             </w:tcBorders>
@@ -12088,7 +12088,7 @@
         <w:tc>
           <w:tcPr>
             <w:cnfStyle w:val="001000000000"/>
-            <w:tcW w:w="1890" w:type="dxa"/>
+            <w:tcW w:w="2070" w:type="dxa"/>
             <w:vMerge w:val="restart"/>
             <w:shd w:val="clear" w:color="auto" w:fill="FFFFFF" w:themeFill="background1"/>
             <w:noWrap/>
@@ -12210,7 +12210,7 @@
         </w:tc>
         <w:tc>
           <w:tcPr>
-            <w:tcW w:w="1296" w:type="dxa"/>
+            <w:tcW w:w="1476" w:type="dxa"/>
             <w:vMerge w:val="restart"/>
             <w:noWrap/>
             <w:vAlign w:val="center"/>
@@ -12238,7 +12238,7 @@
         <w:tc>
           <w:tcPr>
             <w:cnfStyle w:val="001000000000"/>
-            <w:tcW w:w="1890" w:type="dxa"/>
+            <w:tcW w:w="2070" w:type="dxa"/>
             <w:vMerge/>
             <w:shd w:val="clear" w:color="auto" w:fill="FFFFFF" w:themeFill="background1"/>
             <w:noWrap/>
@@ -12339,7 +12339,7 @@
         </w:tc>
         <w:tc>
           <w:tcPr>
-            <w:tcW w:w="1296" w:type="dxa"/>
+            <w:tcW w:w="1476" w:type="dxa"/>
             <w:vMerge/>
             <w:noWrap/>
             <w:vAlign w:val="center"/>
@@ -12360,7 +12360,7 @@
         <w:tc>
           <w:tcPr>
             <w:cnfStyle w:val="001000000000"/>
-            <w:tcW w:w="1890" w:type="dxa"/>
+            <w:tcW w:w="2070" w:type="dxa"/>
             <w:vMerge/>
             <w:shd w:val="clear" w:color="auto" w:fill="FFFFFF" w:themeFill="background1"/>
             <w:noWrap/>
@@ -12461,7 +12461,7 @@
         </w:tc>
         <w:tc>
           <w:tcPr>
-            <w:tcW w:w="1296" w:type="dxa"/>
+            <w:tcW w:w="1476" w:type="dxa"/>
             <w:vMerge/>
             <w:noWrap/>
             <w:vAlign w:val="center"/>
@@ -12483,7 +12483,7 @@
         <w:tc>
           <w:tcPr>
             <w:cnfStyle w:val="001000000000"/>
-            <w:tcW w:w="1890" w:type="dxa"/>
+            <w:tcW w:w="2070" w:type="dxa"/>
             <w:vMerge/>
             <w:shd w:val="clear" w:color="auto" w:fill="FFFFFF" w:themeFill="background1"/>
             <w:noWrap/>
@@ -12584,7 +12584,7 @@
         </w:tc>
         <w:tc>
           <w:tcPr>
-            <w:tcW w:w="1296" w:type="dxa"/>
+            <w:tcW w:w="1476" w:type="dxa"/>
             <w:vMerge/>
             <w:noWrap/>
             <w:vAlign w:val="center"/>
@@ -12605,7 +12605,7 @@
         <w:tc>
           <w:tcPr>
             <w:cnfStyle w:val="001000000000"/>
-            <w:tcW w:w="1890" w:type="dxa"/>
+            <w:tcW w:w="2070" w:type="dxa"/>
             <w:vMerge/>
             <w:shd w:val="clear" w:color="auto" w:fill="FFFFFF" w:themeFill="background1"/>
             <w:noWrap/>
@@ -12706,7 +12706,7 @@
         </w:tc>
         <w:tc>
           <w:tcPr>
-            <w:tcW w:w="1296" w:type="dxa"/>
+            <w:tcW w:w="1476" w:type="dxa"/>
             <w:vMerge/>
             <w:noWrap/>
             <w:vAlign w:val="center"/>
@@ -12728,7 +12728,7 @@
         <w:tc>
           <w:tcPr>
             <w:cnfStyle w:val="001000000000"/>
-            <w:tcW w:w="1890" w:type="dxa"/>
+            <w:tcW w:w="2070" w:type="dxa"/>
             <w:vMerge/>
             <w:shd w:val="clear" w:color="auto" w:fill="FFFFFF" w:themeFill="background1"/>
             <w:noWrap/>
@@ -12812,7 +12812,7 @@
         </w:tc>
         <w:tc>
           <w:tcPr>
-            <w:tcW w:w="1296" w:type="dxa"/>
+            <w:tcW w:w="1476" w:type="dxa"/>
             <w:vMerge/>
             <w:noWrap/>
             <w:vAlign w:val="center"/>
@@ -12833,7 +12833,7 @@
         <w:tc>
           <w:tcPr>
             <w:cnfStyle w:val="001000000000"/>
-            <w:tcW w:w="1890" w:type="dxa"/>
+            <w:tcW w:w="2070" w:type="dxa"/>
             <w:vMerge/>
             <w:shd w:val="clear" w:color="auto" w:fill="FFFFFF" w:themeFill="background1"/>
             <w:noWrap/>
@@ -12917,7 +12917,7 @@
         </w:tc>
         <w:tc>
           <w:tcPr>
-            <w:tcW w:w="1296" w:type="dxa"/>
+            <w:tcW w:w="1476" w:type="dxa"/>
             <w:vMerge/>
             <w:noWrap/>
             <w:vAlign w:val="center"/>
@@ -12939,7 +12939,7 @@
         <w:tc>
           <w:tcPr>
             <w:cnfStyle w:val="001000000000"/>
-            <w:tcW w:w="1890" w:type="dxa"/>
+            <w:tcW w:w="2070" w:type="dxa"/>
             <w:vMerge w:val="restart"/>
             <w:noWrap/>
             <w:vAlign w:val="center"/>
@@ -13047,7 +13047,7 @@
         </w:tc>
         <w:tc>
           <w:tcPr>
-            <w:tcW w:w="1296" w:type="dxa"/>
+            <w:tcW w:w="1476" w:type="dxa"/>
             <w:vMerge w:val="restart"/>
             <w:noWrap/>
             <w:vAlign w:val="center"/>
@@ -13091,7 +13091,7 @@
         <w:tc>
           <w:tcPr>
             <w:cnfStyle w:val="001000000000"/>
-            <w:tcW w:w="1890" w:type="dxa"/>
+            <w:tcW w:w="2070" w:type="dxa"/>
             <w:vMerge/>
             <w:shd w:val="clear" w:color="auto" w:fill="DBE5F1" w:themeFill="accent1" w:themeFillTint="33"/>
             <w:noWrap/>
@@ -13175,7 +13175,7 @@
         </w:tc>
         <w:tc>
           <w:tcPr>
-            <w:tcW w:w="1296" w:type="dxa"/>
+            <w:tcW w:w="1476" w:type="dxa"/>
             <w:vMerge/>
             <w:noWrap/>
             <w:vAlign w:val="center"/>
@@ -13197,7 +13197,7 @@
         <w:tc>
           <w:tcPr>
             <w:cnfStyle w:val="001000000000"/>
-            <w:tcW w:w="1890" w:type="dxa"/>
+            <w:tcW w:w="2070" w:type="dxa"/>
             <w:shd w:val="clear" w:color="auto" w:fill="FFFFFF" w:themeFill="background1"/>
             <w:noWrap/>
             <w:vAlign w:val="center"/>
@@ -13311,7 +13311,7 @@
         </w:tc>
         <w:tc>
           <w:tcPr>
-            <w:tcW w:w="1296" w:type="dxa"/>
+            <w:tcW w:w="1476" w:type="dxa"/>
             <w:shd w:val="clear" w:color="auto" w:fill="FFFFFF" w:themeFill="background1"/>
             <w:noWrap/>
             <w:vAlign w:val="center"/>
@@ -13362,7 +13362,7 @@
         <w:tc>
           <w:tcPr>
             <w:cnfStyle w:val="001000000000"/>
-            <w:tcW w:w="1890" w:type="dxa"/>
+            <w:tcW w:w="2070" w:type="dxa"/>
             <w:vMerge w:val="restart"/>
             <w:shd w:val="clear" w:color="auto" w:fill="DBE5F1" w:themeFill="accent1" w:themeFillTint="33"/>
             <w:noWrap/>
@@ -13465,7 +13465,7 @@
         </w:tc>
         <w:tc>
           <w:tcPr>
-            <w:tcW w:w="1296" w:type="dxa"/>
+            <w:tcW w:w="1476" w:type="dxa"/>
             <w:vMerge w:val="restart"/>
             <w:shd w:val="clear" w:color="auto" w:fill="DBE5F1" w:themeFill="accent1" w:themeFillTint="33"/>
             <w:noWrap/>
@@ -13503,7 +13503,7 @@
         <w:tc>
           <w:tcPr>
             <w:cnfStyle w:val="001000000000"/>
-            <w:tcW w:w="1890" w:type="dxa"/>
+            <w:tcW w:w="2070" w:type="dxa"/>
             <w:vMerge/>
             <w:noWrap/>
             <w:vAlign w:val="center"/>
@@ -13586,7 +13586,7 @@
         </w:tc>
         <w:tc>
           <w:tcPr>
-            <w:tcW w:w="1296" w:type="dxa"/>
+            <w:tcW w:w="1476" w:type="dxa"/>
             <w:vMerge/>
             <w:noWrap/>
             <w:vAlign w:val="center"/>
@@ -13596,6 +13596,699 @@
             <w:pPr>
               <w:spacing w:after="60"/>
               <w:cnfStyle w:val="000000100000"/>
+            </w:pPr>
+          </w:p>
+        </w:tc>
+      </w:tr>
+      <w:tr>
+        <w:trPr>
+          <w:trHeight w:val="55"/>
+        </w:trPr>
+        <w:tc>
+          <w:tcPr>
+            <w:cnfStyle w:val="001000000000"/>
+            <w:tcW w:w="2070" w:type="dxa"/>
+            <w:vMerge w:val="restart"/>
+            <w:shd w:val="clear" w:color="auto" w:fill="FFFFFF" w:themeFill="background1"/>
+            <w:noWrap/>
+            <w:vAlign w:val="center"/>
+            <w:hideMark/>
+          </w:tcPr>
+          <w:p>
+            <w:pPr>
+              <w:spacing w:after="60"/>
+            </w:pPr>
+            <w:r>
+              <w:t>Deactivate channel</w:t>
+            </w:r>
+            <w:r>
+              <w:rPr>
+                <w:vertAlign w:val="superscript"/>
+              </w:rPr>
+              <w:t>*</w:t>
+            </w:r>
+          </w:p>
+        </w:tc>
+        <w:tc>
+          <w:tcPr>
+            <w:tcW w:w="634" w:type="dxa"/>
+            <w:vMerge w:val="restart"/>
+            <w:shd w:val="clear" w:color="auto" w:fill="FFFFFF" w:themeFill="background1"/>
+            <w:noWrap/>
+            <w:vAlign w:val="center"/>
+            <w:hideMark/>
+          </w:tcPr>
+          <w:p>
+            <w:pPr>
+              <w:spacing w:after="60"/>
+              <w:cnfStyle w:val="000000000000"/>
+            </w:pPr>
+            <w:r>
+              <w:t>R/W</w:t>
+            </w:r>
+          </w:p>
+        </w:tc>
+        <w:tc>
+          <w:tcPr>
+            <w:tcW w:w="1706" w:type="dxa"/>
+            <w:shd w:val="clear" w:color="auto" w:fill="FFFFFF" w:themeFill="background1"/>
+            <w:noWrap/>
+            <w:vAlign w:val="center"/>
+            <w:hideMark/>
+          </w:tcPr>
+          <w:p>
+            <w:pPr>
+              <w:spacing w:after="60"/>
+              <w:cnfStyle w:val="000000000000"/>
+            </w:pPr>
+            <w:r>
+              <w:t>[bit 0]</w:t>
+            </w:r>
+          </w:p>
+        </w:tc>
+        <w:tc>
+          <w:tcPr>
+            <w:tcW w:w="3690" w:type="dxa"/>
+            <w:shd w:val="clear" w:color="auto" w:fill="FFFFFF" w:themeFill="background1"/>
+            <w:vAlign w:val="center"/>
+          </w:tcPr>
+          <w:p>
+            <w:pPr>
+              <w:spacing w:after="60"/>
+              <w:cnfStyle w:val="000000000000"/>
+            </w:pPr>
+            <w:r>
+              <w:t xml:space="preserve">deactivate timestamps from </w:t>
+            </w:r>
+            <w:proofErr w:type="spellStart"/>
+            <w:r>
+              <w:t>ch</w:t>
+            </w:r>
+            <w:proofErr w:type="spellEnd"/>
+            <w:r>
+              <w:t xml:space="preserve"> 1</w:t>
+            </w:r>
+          </w:p>
+        </w:tc>
+        <w:tc>
+          <w:tcPr>
+            <w:tcW w:w="864" w:type="dxa"/>
+            <w:vMerge w:val="restart"/>
+            <w:noWrap/>
+            <w:vAlign w:val="center"/>
+            <w:hideMark/>
+          </w:tcPr>
+          <w:p>
+            <w:pPr>
+              <w:spacing w:after="60"/>
+              <w:jc w:val="center"/>
+              <w:cnfStyle w:val="000000000000"/>
+            </w:pPr>
+            <w:r>
+              <w:t>0x09C</w:t>
+            </w:r>
+          </w:p>
+        </w:tc>
+        <w:tc>
+          <w:tcPr>
+            <w:tcW w:w="1476" w:type="dxa"/>
+            <w:vMerge w:val="restart"/>
+            <w:noWrap/>
+            <w:vAlign w:val="center"/>
+            <w:hideMark/>
+          </w:tcPr>
+          <w:p>
+            <w:pPr>
+              <w:spacing w:after="60"/>
+              <w:cnfStyle w:val="000000000000"/>
+            </w:pPr>
+            <w:r>
+              <w:t>0x0</w:t>
+            </w:r>
+          </w:p>
+          <w:p>
+            <w:pPr>
+              <w:spacing w:after="60"/>
+              <w:cnfStyle w:val="000000000000"/>
+            </w:pPr>
+            <w:r>
+              <w:t xml:space="preserve">= all </w:t>
+            </w:r>
+            <w:proofErr w:type="spellStart"/>
+            <w:r>
+              <w:t>ch</w:t>
+            </w:r>
+            <w:proofErr w:type="spellEnd"/>
+            <w:r>
+              <w:t xml:space="preserve"> active</w:t>
+            </w:r>
+          </w:p>
+        </w:tc>
+      </w:tr>
+      <w:tr>
+        <w:trPr>
+          <w:cnfStyle w:val="000000100000"/>
+          <w:trHeight w:val="55"/>
+        </w:trPr>
+        <w:tc>
+          <w:tcPr>
+            <w:cnfStyle w:val="001000000000"/>
+            <w:tcW w:w="2070" w:type="dxa"/>
+            <w:vMerge/>
+            <w:shd w:val="clear" w:color="auto" w:fill="FFFFFF" w:themeFill="background1"/>
+            <w:noWrap/>
+            <w:vAlign w:val="center"/>
+            <w:hideMark/>
+          </w:tcPr>
+          <w:p>
+            <w:pPr>
+              <w:spacing w:after="60"/>
+            </w:pPr>
+          </w:p>
+        </w:tc>
+        <w:tc>
+          <w:tcPr>
+            <w:tcW w:w="634" w:type="dxa"/>
+            <w:vMerge/>
+            <w:shd w:val="clear" w:color="auto" w:fill="FFFFFF" w:themeFill="background1"/>
+            <w:noWrap/>
+            <w:vAlign w:val="center"/>
+            <w:hideMark/>
+          </w:tcPr>
+          <w:p>
+            <w:pPr>
+              <w:spacing w:after="60"/>
+              <w:cnfStyle w:val="000000100000"/>
+            </w:pPr>
+          </w:p>
+        </w:tc>
+        <w:tc>
+          <w:tcPr>
+            <w:tcW w:w="1706" w:type="dxa"/>
+            <w:shd w:val="clear" w:color="auto" w:fill="FFFFFF" w:themeFill="background1"/>
+            <w:noWrap/>
+            <w:vAlign w:val="center"/>
+            <w:hideMark/>
+          </w:tcPr>
+          <w:p>
+            <w:pPr>
+              <w:spacing w:after="60"/>
+              <w:cnfStyle w:val="000000100000"/>
+            </w:pPr>
+            <w:r>
+              <w:t>[bit 1]</w:t>
+            </w:r>
+          </w:p>
+        </w:tc>
+        <w:tc>
+          <w:tcPr>
+            <w:tcW w:w="3690" w:type="dxa"/>
+            <w:shd w:val="clear" w:color="auto" w:fill="FFFFFF" w:themeFill="background1"/>
+            <w:vAlign w:val="center"/>
+          </w:tcPr>
+          <w:p>
+            <w:pPr>
+              <w:spacing w:after="60"/>
+              <w:cnfStyle w:val="000000100000"/>
+            </w:pPr>
+            <w:r>
+              <w:t xml:space="preserve">deactivate timestamps from </w:t>
+            </w:r>
+            <w:proofErr w:type="spellStart"/>
+            <w:r>
+              <w:t>ch</w:t>
+            </w:r>
+            <w:proofErr w:type="spellEnd"/>
+            <w:r>
+              <w:t xml:space="preserve"> 2</w:t>
+            </w:r>
+          </w:p>
+        </w:tc>
+        <w:tc>
+          <w:tcPr>
+            <w:tcW w:w="864" w:type="dxa"/>
+            <w:vMerge/>
+            <w:noWrap/>
+            <w:vAlign w:val="center"/>
+            <w:hideMark/>
+          </w:tcPr>
+          <w:p>
+            <w:pPr>
+              <w:spacing w:after="60"/>
+              <w:jc w:val="center"/>
+              <w:cnfStyle w:val="000000100000"/>
+            </w:pPr>
+          </w:p>
+        </w:tc>
+        <w:tc>
+          <w:tcPr>
+            <w:tcW w:w="1476" w:type="dxa"/>
+            <w:vMerge/>
+            <w:noWrap/>
+            <w:vAlign w:val="center"/>
+            <w:hideMark/>
+          </w:tcPr>
+          <w:p>
+            <w:pPr>
+              <w:spacing w:after="60"/>
+              <w:cnfStyle w:val="000000100000"/>
+            </w:pPr>
+          </w:p>
+        </w:tc>
+      </w:tr>
+      <w:tr>
+        <w:trPr>
+          <w:trHeight w:val="55"/>
+        </w:trPr>
+        <w:tc>
+          <w:tcPr>
+            <w:cnfStyle w:val="001000000000"/>
+            <w:tcW w:w="2070" w:type="dxa"/>
+            <w:vMerge/>
+            <w:shd w:val="clear" w:color="auto" w:fill="FFFFFF" w:themeFill="background1"/>
+            <w:noWrap/>
+            <w:vAlign w:val="center"/>
+            <w:hideMark/>
+          </w:tcPr>
+          <w:p>
+            <w:pPr>
+              <w:spacing w:after="60"/>
+            </w:pPr>
+          </w:p>
+        </w:tc>
+        <w:tc>
+          <w:tcPr>
+            <w:tcW w:w="634" w:type="dxa"/>
+            <w:vMerge/>
+            <w:shd w:val="clear" w:color="auto" w:fill="FFFFFF" w:themeFill="background1"/>
+            <w:noWrap/>
+            <w:vAlign w:val="center"/>
+            <w:hideMark/>
+          </w:tcPr>
+          <w:p>
+            <w:pPr>
+              <w:spacing w:after="60"/>
+              <w:cnfStyle w:val="000000000000"/>
+            </w:pPr>
+          </w:p>
+        </w:tc>
+        <w:tc>
+          <w:tcPr>
+            <w:tcW w:w="1706" w:type="dxa"/>
+            <w:shd w:val="clear" w:color="auto" w:fill="FFFFFF" w:themeFill="background1"/>
+            <w:noWrap/>
+            <w:vAlign w:val="center"/>
+            <w:hideMark/>
+          </w:tcPr>
+          <w:p>
+            <w:pPr>
+              <w:spacing w:after="60"/>
+              <w:cnfStyle w:val="000000000000"/>
+            </w:pPr>
+            <w:r>
+              <w:t>[bit 2]</w:t>
+            </w:r>
+          </w:p>
+        </w:tc>
+        <w:tc>
+          <w:tcPr>
+            <w:tcW w:w="3690" w:type="dxa"/>
+            <w:shd w:val="clear" w:color="auto" w:fill="FFFFFF" w:themeFill="background1"/>
+            <w:vAlign w:val="center"/>
+          </w:tcPr>
+          <w:p>
+            <w:pPr>
+              <w:spacing w:after="60"/>
+              <w:cnfStyle w:val="000000000000"/>
+            </w:pPr>
+            <w:r>
+              <w:t xml:space="preserve">deactivate timestamps from </w:t>
+            </w:r>
+            <w:proofErr w:type="spellStart"/>
+            <w:r>
+              <w:t>ch</w:t>
+            </w:r>
+            <w:proofErr w:type="spellEnd"/>
+            <w:r>
+              <w:t xml:space="preserve"> 3</w:t>
+            </w:r>
+          </w:p>
+        </w:tc>
+        <w:tc>
+          <w:tcPr>
+            <w:tcW w:w="864" w:type="dxa"/>
+            <w:vMerge/>
+            <w:noWrap/>
+            <w:vAlign w:val="center"/>
+            <w:hideMark/>
+          </w:tcPr>
+          <w:p>
+            <w:pPr>
+              <w:spacing w:after="60"/>
+              <w:jc w:val="center"/>
+              <w:cnfStyle w:val="000000000000"/>
+            </w:pPr>
+          </w:p>
+        </w:tc>
+        <w:tc>
+          <w:tcPr>
+            <w:tcW w:w="1476" w:type="dxa"/>
+            <w:vMerge/>
+            <w:noWrap/>
+            <w:vAlign w:val="center"/>
+            <w:hideMark/>
+          </w:tcPr>
+          <w:p>
+            <w:pPr>
+              <w:spacing w:after="60"/>
+              <w:cnfStyle w:val="000000000000"/>
+            </w:pPr>
+          </w:p>
+        </w:tc>
+      </w:tr>
+      <w:tr>
+        <w:trPr>
+          <w:cnfStyle w:val="000000100000"/>
+          <w:trHeight w:val="55"/>
+        </w:trPr>
+        <w:tc>
+          <w:tcPr>
+            <w:cnfStyle w:val="001000000000"/>
+            <w:tcW w:w="2070" w:type="dxa"/>
+            <w:vMerge/>
+            <w:shd w:val="clear" w:color="auto" w:fill="FFFFFF" w:themeFill="background1"/>
+            <w:noWrap/>
+            <w:vAlign w:val="center"/>
+            <w:hideMark/>
+          </w:tcPr>
+          <w:p>
+            <w:pPr>
+              <w:spacing w:after="60"/>
+            </w:pPr>
+          </w:p>
+        </w:tc>
+        <w:tc>
+          <w:tcPr>
+            <w:tcW w:w="634" w:type="dxa"/>
+            <w:vMerge/>
+            <w:shd w:val="clear" w:color="auto" w:fill="FFFFFF" w:themeFill="background1"/>
+            <w:noWrap/>
+            <w:vAlign w:val="center"/>
+            <w:hideMark/>
+          </w:tcPr>
+          <w:p>
+            <w:pPr>
+              <w:spacing w:after="60"/>
+              <w:cnfStyle w:val="000000100000"/>
+            </w:pPr>
+          </w:p>
+        </w:tc>
+        <w:tc>
+          <w:tcPr>
+            <w:tcW w:w="1706" w:type="dxa"/>
+            <w:shd w:val="clear" w:color="auto" w:fill="FFFFFF" w:themeFill="background1"/>
+            <w:noWrap/>
+            <w:vAlign w:val="center"/>
+            <w:hideMark/>
+          </w:tcPr>
+          <w:p>
+            <w:pPr>
+              <w:spacing w:after="60"/>
+              <w:cnfStyle w:val="000000100000"/>
+            </w:pPr>
+            <w:r>
+              <w:t>[bit 3]</w:t>
+            </w:r>
+          </w:p>
+        </w:tc>
+        <w:tc>
+          <w:tcPr>
+            <w:tcW w:w="3690" w:type="dxa"/>
+            <w:shd w:val="clear" w:color="auto" w:fill="FFFFFF" w:themeFill="background1"/>
+            <w:vAlign w:val="center"/>
+          </w:tcPr>
+          <w:p>
+            <w:pPr>
+              <w:spacing w:after="60"/>
+              <w:cnfStyle w:val="000000100000"/>
+            </w:pPr>
+            <w:r>
+              <w:t xml:space="preserve">deactivate timestamps from </w:t>
+            </w:r>
+            <w:proofErr w:type="spellStart"/>
+            <w:r>
+              <w:t>ch</w:t>
+            </w:r>
+            <w:proofErr w:type="spellEnd"/>
+            <w:r>
+              <w:t xml:space="preserve"> 4</w:t>
+            </w:r>
+          </w:p>
+        </w:tc>
+        <w:tc>
+          <w:tcPr>
+            <w:tcW w:w="864" w:type="dxa"/>
+            <w:vMerge/>
+            <w:noWrap/>
+            <w:vAlign w:val="center"/>
+            <w:hideMark/>
+          </w:tcPr>
+          <w:p>
+            <w:pPr>
+              <w:spacing w:after="60"/>
+              <w:jc w:val="center"/>
+              <w:cnfStyle w:val="000000100000"/>
+            </w:pPr>
+          </w:p>
+        </w:tc>
+        <w:tc>
+          <w:tcPr>
+            <w:tcW w:w="1476" w:type="dxa"/>
+            <w:vMerge/>
+            <w:noWrap/>
+            <w:vAlign w:val="center"/>
+            <w:hideMark/>
+          </w:tcPr>
+          <w:p>
+            <w:pPr>
+              <w:spacing w:after="60"/>
+              <w:cnfStyle w:val="000000100000"/>
+            </w:pPr>
+          </w:p>
+        </w:tc>
+      </w:tr>
+      <w:tr>
+        <w:trPr>
+          <w:trHeight w:val="55"/>
+        </w:trPr>
+        <w:tc>
+          <w:tcPr>
+            <w:cnfStyle w:val="001000000000"/>
+            <w:tcW w:w="2070" w:type="dxa"/>
+            <w:vMerge/>
+            <w:shd w:val="clear" w:color="auto" w:fill="FFFFFF" w:themeFill="background1"/>
+            <w:noWrap/>
+            <w:vAlign w:val="center"/>
+            <w:hideMark/>
+          </w:tcPr>
+          <w:p>
+            <w:pPr>
+              <w:spacing w:after="60"/>
+            </w:pPr>
+          </w:p>
+        </w:tc>
+        <w:tc>
+          <w:tcPr>
+            <w:tcW w:w="634" w:type="dxa"/>
+            <w:vMerge/>
+            <w:shd w:val="clear" w:color="auto" w:fill="FFFFFF" w:themeFill="background1"/>
+            <w:noWrap/>
+            <w:vAlign w:val="center"/>
+            <w:hideMark/>
+          </w:tcPr>
+          <w:p>
+            <w:pPr>
+              <w:spacing w:after="60"/>
+              <w:cnfStyle w:val="000000000000"/>
+            </w:pPr>
+          </w:p>
+        </w:tc>
+        <w:tc>
+          <w:tcPr>
+            <w:tcW w:w="1706" w:type="dxa"/>
+            <w:shd w:val="clear" w:color="auto" w:fill="FFFFFF" w:themeFill="background1"/>
+            <w:noWrap/>
+            <w:vAlign w:val="center"/>
+            <w:hideMark/>
+          </w:tcPr>
+          <w:p>
+            <w:pPr>
+              <w:spacing w:after="60"/>
+              <w:cnfStyle w:val="000000000000"/>
+            </w:pPr>
+            <w:r>
+              <w:t>[bit 4]</w:t>
+            </w:r>
+          </w:p>
+        </w:tc>
+        <w:tc>
+          <w:tcPr>
+            <w:tcW w:w="3690" w:type="dxa"/>
+            <w:shd w:val="clear" w:color="auto" w:fill="FFFFFF" w:themeFill="background1"/>
+            <w:vAlign w:val="center"/>
+          </w:tcPr>
+          <w:p>
+            <w:pPr>
+              <w:spacing w:after="60"/>
+              <w:cnfStyle w:val="000000000000"/>
+            </w:pPr>
+            <w:r>
+              <w:t xml:space="preserve">deactivate timestamps from </w:t>
+            </w:r>
+            <w:proofErr w:type="spellStart"/>
+            <w:r>
+              <w:t>ch</w:t>
+            </w:r>
+            <w:proofErr w:type="spellEnd"/>
+            <w:r>
+              <w:t xml:space="preserve"> 5</w:t>
+            </w:r>
+          </w:p>
+        </w:tc>
+        <w:tc>
+          <w:tcPr>
+            <w:tcW w:w="864" w:type="dxa"/>
+            <w:vMerge/>
+            <w:noWrap/>
+            <w:vAlign w:val="center"/>
+            <w:hideMark/>
+          </w:tcPr>
+          <w:p>
+            <w:pPr>
+              <w:spacing w:after="60"/>
+              <w:jc w:val="center"/>
+              <w:cnfStyle w:val="000000000000"/>
+            </w:pPr>
+          </w:p>
+        </w:tc>
+        <w:tc>
+          <w:tcPr>
+            <w:tcW w:w="1476" w:type="dxa"/>
+            <w:vMerge/>
+            <w:noWrap/>
+            <w:vAlign w:val="center"/>
+            <w:hideMark/>
+          </w:tcPr>
+          <w:p>
+            <w:pPr>
+              <w:spacing w:after="60"/>
+              <w:cnfStyle w:val="000000000000"/>
+            </w:pPr>
+          </w:p>
+        </w:tc>
+      </w:tr>
+      <w:tr>
+        <w:trPr>
+          <w:cnfStyle w:val="000000100000"/>
+          <w:trHeight w:val="55"/>
+        </w:trPr>
+        <w:tc>
+          <w:tcPr>
+            <w:cnfStyle w:val="001000000000"/>
+            <w:tcW w:w="2070" w:type="dxa"/>
+            <w:shd w:val="clear" w:color="auto" w:fill="FFFFFF" w:themeFill="background1"/>
+            <w:noWrap/>
+            <w:vAlign w:val="center"/>
+            <w:hideMark/>
+          </w:tcPr>
+          <w:p>
+            <w:pPr>
+              <w:spacing w:after="60"/>
+            </w:pPr>
+          </w:p>
+        </w:tc>
+        <w:tc>
+          <w:tcPr>
+            <w:tcW w:w="634" w:type="dxa"/>
+            <w:shd w:val="clear" w:color="auto" w:fill="FFFFFF" w:themeFill="background1"/>
+            <w:noWrap/>
+            <w:vAlign w:val="center"/>
+            <w:hideMark/>
+          </w:tcPr>
+          <w:p>
+            <w:pPr>
+              <w:spacing w:after="60"/>
+              <w:cnfStyle w:val="000000100000"/>
+            </w:pPr>
+          </w:p>
+        </w:tc>
+        <w:tc>
+          <w:tcPr>
+            <w:tcW w:w="1706" w:type="dxa"/>
+            <w:shd w:val="clear" w:color="auto" w:fill="FFFFFF" w:themeFill="background1"/>
+            <w:noWrap/>
+            <w:vAlign w:val="center"/>
+            <w:hideMark/>
+          </w:tcPr>
+          <w:p>
+            <w:pPr>
+              <w:spacing w:after="60"/>
+              <w:cnfStyle w:val="000000100000"/>
+            </w:pPr>
+            <w:r>
+              <w:t>[bits 31..5]</w:t>
+            </w:r>
+          </w:p>
+        </w:tc>
+        <w:tc>
+          <w:tcPr>
+            <w:tcW w:w="3690" w:type="dxa"/>
+            <w:shd w:val="clear" w:color="auto" w:fill="FFFFFF" w:themeFill="background1"/>
+            <w:vAlign w:val="center"/>
+          </w:tcPr>
+          <w:p>
+            <w:pPr>
+              <w:spacing w:after="60"/>
+              <w:cnfStyle w:val="000000100000"/>
+            </w:pPr>
+            <w:r>
+              <w:t>not used</w:t>
+            </w:r>
+          </w:p>
+        </w:tc>
+        <w:tc>
+          <w:tcPr>
+            <w:tcW w:w="864" w:type="dxa"/>
+            <w:vMerge/>
+            <w:shd w:val="clear" w:color="auto" w:fill="FFFFFF" w:themeFill="background1"/>
+            <w:noWrap/>
+            <w:vAlign w:val="center"/>
+            <w:hideMark/>
+          </w:tcPr>
+          <w:p>
+            <w:pPr>
+              <w:spacing w:after="60"/>
+              <w:jc w:val="center"/>
+              <w:cnfStyle w:val="000000100000"/>
+            </w:pPr>
+          </w:p>
+        </w:tc>
+        <w:tc>
+          <w:tcPr>
+            <w:tcW w:w="1476" w:type="dxa"/>
+            <w:vMerge/>
+            <w:shd w:val="clear" w:color="auto" w:fill="FFFFFF" w:themeFill="background1"/>
+            <w:noWrap/>
+            <w:vAlign w:val="center"/>
+            <w:hideMark/>
+          </w:tcPr>
+          <w:p>
+            <w:pPr>
+              <w:spacing w:after="60"/>
+              <w:cnfStyle w:val="000000100000"/>
+              <w:rPr>
+                <w:color w:val="FFFFFF" w:themeColor="background1"/>
+              </w:rPr>
             </w:pPr>
           </w:p>
         </w:tc>
@@ -13607,7 +14300,8 @@
         <w:tc>
           <w:tcPr>
             <w:cnfStyle w:val="001000000000"/>
-            <w:tcW w:w="1890" w:type="dxa"/>
+            <w:tcW w:w="2070" w:type="dxa"/>
+            <w:shd w:val="clear" w:color="auto" w:fill="DBE5F1" w:themeFill="accent1" w:themeFillTint="33"/>
             <w:noWrap/>
             <w:vAlign w:val="center"/>
             <w:hideMark/>
@@ -13627,6 +14321,7 @@
         <w:tc>
           <w:tcPr>
             <w:tcW w:w="634" w:type="dxa"/>
+            <w:shd w:val="clear" w:color="auto" w:fill="DBE5F1" w:themeFill="accent1" w:themeFillTint="33"/>
             <w:noWrap/>
             <w:vAlign w:val="center"/>
             <w:hideMark/>
@@ -13644,6 +14339,7 @@
         <w:tc>
           <w:tcPr>
             <w:tcW w:w="1706" w:type="dxa"/>
+            <w:shd w:val="clear" w:color="auto" w:fill="DBE5F1" w:themeFill="accent1" w:themeFillTint="33"/>
             <w:noWrap/>
             <w:vAlign w:val="center"/>
             <w:hideMark/>
@@ -13654,16 +14350,14 @@
               <w:cnfStyle w:val="000000000000"/>
             </w:pPr>
             <w:r>
-              <w:t>[bits 31..</w:t>
-            </w:r>
-            <w:r>
-              <w:t>0]</w:t>
+              <w:t>[bits 31..0]</w:t>
             </w:r>
           </w:p>
         </w:tc>
         <w:tc>
           <w:tcPr>
             <w:tcW w:w="3690" w:type="dxa"/>
+            <w:shd w:val="clear" w:color="auto" w:fill="DBE5F1" w:themeFill="accent1" w:themeFillTint="33"/>
             <w:vAlign w:val="center"/>
           </w:tcPr>
           <w:p>
@@ -13698,6 +14392,7 @@
         <w:tc>
           <w:tcPr>
             <w:tcW w:w="864" w:type="dxa"/>
+            <w:shd w:val="clear" w:color="auto" w:fill="DBE5F1" w:themeFill="accent1" w:themeFillTint="33"/>
             <w:noWrap/>
             <w:vAlign w:val="center"/>
             <w:hideMark/>
@@ -13718,7 +14413,8 @@
         </w:tc>
         <w:tc>
           <w:tcPr>
-            <w:tcW w:w="1296" w:type="dxa"/>
+            <w:tcW w:w="1476" w:type="dxa"/>
+            <w:shd w:val="clear" w:color="auto" w:fill="DBE5F1" w:themeFill="accent1" w:themeFillTint="33"/>
             <w:noWrap/>
             <w:vAlign w:val="center"/>
             <w:hideMark/>
@@ -13742,7 +14438,8 @@
         <w:tc>
           <w:tcPr>
             <w:cnfStyle w:val="001000000000"/>
-            <w:tcW w:w="1890" w:type="dxa"/>
+            <w:tcW w:w="2070" w:type="dxa"/>
+            <w:shd w:val="clear" w:color="auto" w:fill="FFFFFF" w:themeFill="background1"/>
             <w:noWrap/>
             <w:vAlign w:val="center"/>
             <w:hideMark/>
@@ -13769,6 +14466,7 @@
           <w:tcPr>
             <w:tcW w:w="634" w:type="dxa"/>
             <w:vMerge w:val="restart"/>
+            <w:shd w:val="clear" w:color="auto" w:fill="FFFFFF" w:themeFill="background1"/>
             <w:noWrap/>
             <w:vAlign w:val="center"/>
             <w:hideMark/>
@@ -13786,6 +14484,7 @@
         <w:tc>
           <w:tcPr>
             <w:tcW w:w="1706" w:type="dxa"/>
+            <w:shd w:val="clear" w:color="auto" w:fill="FFFFFF" w:themeFill="background1"/>
             <w:noWrap/>
             <w:vAlign w:val="center"/>
             <w:hideMark/>
@@ -13796,16 +14495,14 @@
               <w:cnfStyle w:val="000000100000"/>
             </w:pPr>
             <w:r>
-              <w:t>[bits 11..</w:t>
-            </w:r>
-            <w:r>
-              <w:t>0]</w:t>
+              <w:t>[bits 11..0]</w:t>
             </w:r>
           </w:p>
         </w:tc>
         <w:tc>
           <w:tcPr>
             <w:tcW w:w="3690" w:type="dxa"/>
+            <w:shd w:val="clear" w:color="auto" w:fill="FFFFFF" w:themeFill="background1"/>
             <w:vAlign w:val="center"/>
           </w:tcPr>
           <w:p>
@@ -13830,6 +14527,7 @@
           <w:tcPr>
             <w:tcW w:w="864" w:type="dxa"/>
             <w:vMerge w:val="restart"/>
+            <w:shd w:val="clear" w:color="auto" w:fill="FFFFFF" w:themeFill="background1"/>
             <w:noWrap/>
             <w:vAlign w:val="center"/>
             <w:hideMark/>
@@ -13850,8 +14548,9 @@
         </w:tc>
         <w:tc>
           <w:tcPr>
-            <w:tcW w:w="1296" w:type="dxa"/>
+            <w:tcW w:w="1476" w:type="dxa"/>
             <w:vMerge w:val="restart"/>
+            <w:shd w:val="clear" w:color="auto" w:fill="FFFFFF" w:themeFill="background1"/>
             <w:noWrap/>
             <w:vAlign w:val="center"/>
             <w:hideMark/>
@@ -13874,11 +14573,11 @@
         <w:tc>
           <w:tcPr>
             <w:cnfStyle w:val="001000000000"/>
-            <w:tcW w:w="1890" w:type="dxa"/>
+            <w:tcW w:w="2070" w:type="dxa"/>
             <w:tcBorders>
               <w:bottom w:val="nil"/>
             </w:tcBorders>
-            <w:shd w:val="clear" w:color="auto" w:fill="DBE5F1" w:themeFill="accent1" w:themeFillTint="33"/>
+            <w:shd w:val="clear" w:color="auto" w:fill="FFFFFF" w:themeFill="background1"/>
             <w:noWrap/>
             <w:vAlign w:val="center"/>
             <w:hideMark/>
@@ -13899,7 +14598,7 @@
             <w:tcBorders>
               <w:bottom w:val="nil"/>
             </w:tcBorders>
-            <w:shd w:val="clear" w:color="auto" w:fill="DBE5F1" w:themeFill="accent1" w:themeFillTint="33"/>
+            <w:shd w:val="clear" w:color="auto" w:fill="FFFFFF" w:themeFill="background1"/>
             <w:noWrap/>
             <w:vAlign w:val="center"/>
             <w:hideMark/>
@@ -13914,7 +14613,7 @@
         <w:tc>
           <w:tcPr>
             <w:tcW w:w="1706" w:type="dxa"/>
-            <w:shd w:val="clear" w:color="auto" w:fill="DBE5F1" w:themeFill="accent1" w:themeFillTint="33"/>
+            <w:shd w:val="clear" w:color="auto" w:fill="FFFFFF" w:themeFill="background1"/>
             <w:noWrap/>
             <w:vAlign w:val="center"/>
             <w:hideMark/>
@@ -13925,26 +14624,14 @@
               <w:cnfStyle w:val="000000000000"/>
             </w:pPr>
             <w:r>
-              <w:t>[</w:t>
-            </w:r>
-            <w:r>
-              <w:t xml:space="preserve">bits </w:t>
-            </w:r>
-            <w:r>
-              <w:t>31</w:t>
-            </w:r>
-            <w:r>
-              <w:t>..</w:t>
-            </w:r>
-            <w:r>
-              <w:t>12]</w:t>
+              <w:t>[bits 31..12]</w:t>
             </w:r>
           </w:p>
         </w:tc>
         <w:tc>
           <w:tcPr>
             <w:tcW w:w="3690" w:type="dxa"/>
-            <w:shd w:val="clear" w:color="auto" w:fill="DBE5F1" w:themeFill="accent1" w:themeFillTint="33"/>
+            <w:shd w:val="clear" w:color="auto" w:fill="FFFFFF" w:themeFill="background1"/>
             <w:vAlign w:val="center"/>
           </w:tcPr>
           <w:p>
@@ -13964,6 +14651,7 @@
             <w:tcBorders>
               <w:bottom w:val="nil"/>
             </w:tcBorders>
+            <w:shd w:val="clear" w:color="auto" w:fill="FFFFFF" w:themeFill="background1"/>
             <w:noWrap/>
             <w:vAlign w:val="center"/>
             <w:hideMark/>
@@ -13978,11 +14666,12 @@
         </w:tc>
         <w:tc>
           <w:tcPr>
-            <w:tcW w:w="1296" w:type="dxa"/>
+            <w:tcW w:w="1476" w:type="dxa"/>
             <w:vMerge/>
             <w:tcBorders>
               <w:bottom w:val="nil"/>
             </w:tcBorders>
+            <w:shd w:val="clear" w:color="auto" w:fill="FFFFFF" w:themeFill="background1"/>
             <w:noWrap/>
             <w:vAlign w:val="center"/>
             <w:hideMark/>
@@ -14003,13 +14692,12 @@
         <w:tc>
           <w:tcPr>
             <w:cnfStyle w:val="001000000000"/>
-            <w:tcW w:w="1890" w:type="dxa"/>
+            <w:tcW w:w="2070" w:type="dxa"/>
             <w:vMerge w:val="restart"/>
             <w:tcBorders>
               <w:top w:val="nil"/>
               <w:bottom w:val="single" w:sz="8" w:space="0" w:color="auto"/>
             </w:tcBorders>
-            <w:shd w:val="clear" w:color="auto" w:fill="FFFFFF" w:themeFill="background1"/>
             <w:noWrap/>
             <w:vAlign w:val="center"/>
             <w:hideMark/>
@@ -14034,7 +14722,6 @@
               <w:top w:val="nil"/>
               <w:bottom w:val="single" w:sz="8" w:space="0" w:color="auto"/>
             </w:tcBorders>
-            <w:shd w:val="clear" w:color="auto" w:fill="FFFFFF" w:themeFill="background1"/>
             <w:noWrap/>
             <w:vAlign w:val="center"/>
             <w:hideMark/>
@@ -14055,7 +14742,6 @@
             <w:tcBorders>
               <w:bottom w:val="nil"/>
             </w:tcBorders>
-            <w:shd w:val="clear" w:color="auto" w:fill="FFFFFF" w:themeFill="background1"/>
             <w:noWrap/>
             <w:vAlign w:val="center"/>
             <w:hideMark/>
@@ -14066,10 +14752,7 @@
               <w:cnfStyle w:val="000000100000"/>
             </w:pPr>
             <w:r>
-              <w:t>[bits 11..</w:t>
-            </w:r>
-            <w:r>
-              <w:t>0]</w:t>
+              <w:t>[bits 11..0]</w:t>
             </w:r>
           </w:p>
         </w:tc>
@@ -14079,7 +14762,6 @@
             <w:tcBorders>
               <w:bottom w:val="nil"/>
             </w:tcBorders>
-            <w:shd w:val="clear" w:color="auto" w:fill="FFFFFF" w:themeFill="background1"/>
             <w:vAlign w:val="center"/>
           </w:tcPr>
           <w:p>
@@ -14088,10 +14770,10 @@
               <w:cnfStyle w:val="000000100000"/>
             </w:pPr>
             <w:r>
-              <w:t xml:space="preserve">Commands the main core </w:t>
-            </w:r>
-            <w:r>
-              <w:t xml:space="preserve">FSM </w:t>
+              <w:t>c</w:t>
+            </w:r>
+            <w:r>
+              <w:t xml:space="preserve">ommands the main core FSM </w:t>
             </w:r>
           </w:p>
         </w:tc>
@@ -14103,7 +14785,6 @@
               <w:top w:val="nil"/>
               <w:bottom w:val="single" w:sz="8" w:space="0" w:color="auto"/>
             </w:tcBorders>
-            <w:shd w:val="clear" w:color="auto" w:fill="FFFFFF" w:themeFill="background1"/>
             <w:noWrap/>
             <w:vAlign w:val="center"/>
             <w:hideMark/>
@@ -14127,13 +14808,12 @@
         </w:tc>
         <w:tc>
           <w:tcPr>
-            <w:tcW w:w="1296" w:type="dxa"/>
+            <w:tcW w:w="1476" w:type="dxa"/>
             <w:vMerge w:val="restart"/>
             <w:tcBorders>
               <w:top w:val="nil"/>
               <w:bottom w:val="single" w:sz="8" w:space="0" w:color="auto"/>
             </w:tcBorders>
-            <w:shd w:val="clear" w:color="auto" w:fill="FFFFFF" w:themeFill="background1"/>
             <w:noWrap/>
             <w:vAlign w:val="center"/>
             <w:hideMark/>
@@ -14171,7 +14851,7 @@
         <w:tc>
           <w:tcPr>
             <w:cnfStyle w:val="001000000000"/>
-            <w:tcW w:w="1890" w:type="dxa"/>
+            <w:tcW w:w="2070" w:type="dxa"/>
             <w:vMerge/>
             <w:tcBorders>
               <w:top w:val="nil"/>
@@ -14213,6 +14893,7 @@
               <w:top w:val="nil"/>
               <w:bottom w:val="single" w:sz="8" w:space="0" w:color="auto"/>
             </w:tcBorders>
+            <w:shd w:val="clear" w:color="auto" w:fill="DBE5F1" w:themeFill="accent1" w:themeFillTint="33"/>
             <w:noWrap/>
             <w:vAlign w:val="center"/>
             <w:hideMark/>
@@ -14223,13 +14904,7 @@
               <w:cnfStyle w:val="000000000000"/>
             </w:pPr>
             <w:r>
-              <w:t>[bits 31</w:t>
-            </w:r>
-            <w:r>
-              <w:t>..</w:t>
-            </w:r>
-            <w:r>
-              <w:t>12]</w:t>
+              <w:t>[bits 31..12]</w:t>
             </w:r>
           </w:p>
         </w:tc>
@@ -14240,6 +14915,7 @@
               <w:top w:val="nil"/>
               <w:bottom w:val="single" w:sz="8" w:space="0" w:color="auto"/>
             </w:tcBorders>
+            <w:shd w:val="clear" w:color="auto" w:fill="DBE5F1" w:themeFill="accent1" w:themeFillTint="33"/>
             <w:vAlign w:val="center"/>
           </w:tcPr>
           <w:p>
@@ -14248,7 +14924,10 @@
               <w:cnfStyle w:val="000000000000"/>
             </w:pPr>
             <w:r>
-              <w:t>Not used</w:t>
+              <w:t>n</w:t>
+            </w:r>
+            <w:r>
+              <w:t>ot used</w:t>
             </w:r>
           </w:p>
         </w:tc>
@@ -14260,6 +14939,7 @@
               <w:top w:val="nil"/>
               <w:bottom w:val="single" w:sz="8" w:space="0" w:color="auto"/>
             </w:tcBorders>
+            <w:shd w:val="clear" w:color="auto" w:fill="DBE5F1" w:themeFill="accent1" w:themeFillTint="33"/>
             <w:noWrap/>
             <w:vAlign w:val="center"/>
             <w:hideMark/>
@@ -14273,7 +14953,7 @@
         </w:tc>
         <w:tc>
           <w:tcPr>
-            <w:tcW w:w="1296" w:type="dxa"/>
+            <w:tcW w:w="1476" w:type="dxa"/>
             <w:vMerge/>
             <w:tcBorders>
               <w:top w:val="nil"/>
@@ -14316,8 +14996,44 @@
       </w:r>
     </w:p>
     <w:p>
-      <w:r>
-        <w:br w:type="page"/>
+      <w:pPr>
+        <w:spacing w:after="0"/>
+        <w:rPr>
+          <w:vertAlign w:val="superscript"/>
+        </w:rPr>
+      </w:pPr>
+    </w:p>
+    <w:p>
+      <w:pPr>
+        <w:spacing w:after="0"/>
+        <w:rPr>
+          <w:vertAlign w:val="superscript"/>
+        </w:rPr>
+      </w:pPr>
+    </w:p>
+    <w:p>
+      <w:pPr>
+        <w:spacing w:after="0"/>
+        <w:rPr>
+          <w:vertAlign w:val="superscript"/>
+        </w:rPr>
+      </w:pPr>
+    </w:p>
+    <w:p>
+      <w:pPr>
+        <w:spacing w:after="0"/>
+        <w:rPr>
+          <w:b/>
+          <w:sz w:val="14"/>
+          <w:szCs w:val="14"/>
+        </w:rPr>
+      </w:pPr>
+      <w:r>
+        <w:rPr>
+          <w:sz w:val="14"/>
+          <w:szCs w:val="14"/>
+        </w:rPr>
+        <w:t xml:space="preserve">* Note that the deactivation takes place inside the TDC core and not at the ACAM level; the ACAM continues giving all the timestamps and if a channel is deactivated (through the corresponding register bit) the received timestamps are not being registered in the circular buffer. </w:t>
       </w:r>
     </w:p>
     <w:p>
@@ -19747,13 +20463,43 @@
         <w:fldChar w:fldCharType="end"/>
       </w:r>
       <w:r>
-        <w:t xml:space="preserve">. It also writes them to the “circular buffer” unit </w:t>
-      </w:r>
-      <w:r>
-        <w:t xml:space="preserve">that </w:t>
-      </w:r>
-      <w:r>
-        <w:t>is responsible for keeping track of how many timestamps have been written.</w:t>
+        <w:t>. It also writes the</w:t>
+      </w:r>
+      <w:r>
+        <w:t xml:space="preserve">m to the “circular buffer” unit, according to the value of the “deactivate channel” register (see </w:t>
+      </w:r>
+      <w:r>
+        <w:fldChar w:fldCharType="begin"/>
+      </w:r>
+      <w:r>
+        <w:instrText xml:space="preserve"> REF _Ref372130871 \h </w:instrText>
+      </w:r>
+      <w:r>
+        <w:fldChar w:fldCharType="separate"/>
+      </w:r>
+      <w:r>
+        <w:t xml:space="preserve">Table </w:t>
+      </w:r>
+      <w:r>
+        <w:rPr>
+          <w:noProof/>
+        </w:rPr>
+        <w:t>3</w:t>
+      </w:r>
+      <w:r>
+        <w:fldChar w:fldCharType="end"/>
+      </w:r>
+      <w:r>
+        <w:t xml:space="preserve">); if a bit of the “deactivate channel” register is enabled, timestamps from the corresponding channel are not written in the buffer. The unit </w:t>
+      </w:r>
+      <w:r>
+        <w:t xml:space="preserve">is </w:t>
+      </w:r>
+      <w:r>
+        <w:t xml:space="preserve">also </w:t>
+      </w:r>
+      <w:r>
+        <w:t>responsible for keeping track of how many timestamps have been written.</w:t>
       </w:r>
     </w:p>
     <w:p>
@@ -26641,6 +27387,7 @@
               <w:top w:val="nil"/>
               <w:bottom w:val="nil"/>
             </w:tcBorders>
+            <w:shd w:val="clear" w:color="auto" w:fill="FFFFFF" w:themeFill="background1"/>
             <w:vAlign w:val="center"/>
           </w:tcPr>
           <w:p>
@@ -26661,6 +27408,7 @@
               <w:top w:val="nil"/>
               <w:bottom w:val="nil"/>
             </w:tcBorders>
+            <w:shd w:val="clear" w:color="auto" w:fill="FFFFFF" w:themeFill="background1"/>
             <w:vAlign w:val="center"/>
           </w:tcPr>
           <w:p>
@@ -26697,6 +27445,7 @@
               <w:top w:val="nil"/>
               <w:bottom w:val="nil"/>
             </w:tcBorders>
+            <w:shd w:val="clear" w:color="auto" w:fill="FFFFFF" w:themeFill="background1"/>
           </w:tcPr>
           <w:p>
             <w:pPr>
@@ -26729,6 +27478,7 @@
               <w:top w:val="nil"/>
               <w:bottom w:val="nil"/>
             </w:tcBorders>
+            <w:shd w:val="clear" w:color="auto" w:fill="FFFFFF" w:themeFill="background1"/>
             <w:vAlign w:val="center"/>
           </w:tcPr>
           <w:p>
@@ -26749,6 +27499,7 @@
               <w:top w:val="nil"/>
               <w:bottom w:val="nil"/>
             </w:tcBorders>
+            <w:shd w:val="clear" w:color="auto" w:fill="FFFFFF" w:themeFill="background1"/>
             <w:vAlign w:val="center"/>
           </w:tcPr>
           <w:p>
@@ -26765,6 +27516,7 @@
               <w:top w:val="nil"/>
               <w:bottom w:val="nil"/>
             </w:tcBorders>
+            <w:shd w:val="clear" w:color="auto" w:fill="FFFFFF" w:themeFill="background1"/>
           </w:tcPr>
           <w:p>
             <w:pPr>
@@ -26793,6 +27545,7 @@
               <w:top w:val="nil"/>
               <w:bottom w:val="nil"/>
             </w:tcBorders>
+            <w:shd w:val="clear" w:color="auto" w:fill="FFFFFF" w:themeFill="background1"/>
             <w:vAlign w:val="center"/>
           </w:tcPr>
           <w:p>
@@ -26813,6 +27566,7 @@
               <w:top w:val="nil"/>
               <w:bottom w:val="nil"/>
             </w:tcBorders>
+            <w:shd w:val="clear" w:color="auto" w:fill="FFFFFF" w:themeFill="background1"/>
             <w:vAlign w:val="center"/>
           </w:tcPr>
           <w:p>
@@ -26838,6 +27592,7 @@
               <w:top w:val="nil"/>
               <w:bottom w:val="nil"/>
             </w:tcBorders>
+            <w:shd w:val="clear" w:color="auto" w:fill="FFFFFF" w:themeFill="background1"/>
           </w:tcPr>
           <w:p>
             <w:pPr>
@@ -26870,6 +27625,7 @@
               <w:top w:val="nil"/>
               <w:bottom w:val="nil"/>
             </w:tcBorders>
+            <w:shd w:val="clear" w:color="auto" w:fill="FFFFFF" w:themeFill="background1"/>
             <w:vAlign w:val="center"/>
           </w:tcPr>
           <w:p>
@@ -26890,6 +27646,7 @@
               <w:top w:val="nil"/>
               <w:bottom w:val="nil"/>
             </w:tcBorders>
+            <w:shd w:val="clear" w:color="auto" w:fill="FFFFFF" w:themeFill="background1"/>
             <w:vAlign w:val="center"/>
           </w:tcPr>
           <w:p>
@@ -26915,6 +27672,7 @@
               <w:top w:val="nil"/>
               <w:bottom w:val="nil"/>
             </w:tcBorders>
+            <w:shd w:val="clear" w:color="auto" w:fill="FFFFFF" w:themeFill="background1"/>
           </w:tcPr>
           <w:p>
             <w:pPr>
@@ -26951,6 +27709,7 @@
               <w:top w:val="nil"/>
               <w:bottom w:val="nil"/>
             </w:tcBorders>
+            <w:shd w:val="clear" w:color="auto" w:fill="FFFFFF" w:themeFill="background1"/>
             <w:vAlign w:val="center"/>
           </w:tcPr>
           <w:p>
@@ -26971,6 +27730,7 @@
               <w:top w:val="nil"/>
               <w:bottom w:val="nil"/>
             </w:tcBorders>
+            <w:shd w:val="clear" w:color="auto" w:fill="FFFFFF" w:themeFill="background1"/>
             <w:vAlign w:val="center"/>
           </w:tcPr>
           <w:p>
@@ -27002,6 +27762,7 @@
               <w:top w:val="nil"/>
               <w:bottom w:val="nil"/>
             </w:tcBorders>
+            <w:shd w:val="clear" w:color="auto" w:fill="FFFFFF" w:themeFill="background1"/>
           </w:tcPr>
           <w:p>
             <w:pPr>
@@ -27042,6 +27803,7 @@
               <w:top w:val="nil"/>
               <w:bottom w:val="single" w:sz="4" w:space="0" w:color="auto"/>
             </w:tcBorders>
+            <w:shd w:val="clear" w:color="auto" w:fill="FFFFFF" w:themeFill="background1"/>
             <w:vAlign w:val="center"/>
           </w:tcPr>
           <w:p>
@@ -27062,6 +27824,7 @@
               <w:top w:val="nil"/>
               <w:bottom w:val="single" w:sz="4" w:space="0" w:color="auto"/>
             </w:tcBorders>
+            <w:shd w:val="clear" w:color="auto" w:fill="FFFFFF" w:themeFill="background1"/>
             <w:vAlign w:val="center"/>
           </w:tcPr>
           <w:p>
@@ -27089,6 +27852,7 @@
               <w:top w:val="nil"/>
               <w:bottom w:val="single" w:sz="4" w:space="0" w:color="auto"/>
             </w:tcBorders>
+            <w:shd w:val="clear" w:color="auto" w:fill="FFFFFF" w:themeFill="background1"/>
           </w:tcPr>
           <w:p>
             <w:pPr>
@@ -27568,7 +28332,13 @@
               <w:rPr>
                 <w:rFonts w:ascii="Calibri" w:eastAsia="Times New Roman" w:hAnsi="Calibri" w:cs="Times New Roman"/>
               </w:rPr>
-              <w:t>bits 4</w:t>
+              <w:t xml:space="preserve">bits </w:t>
+            </w:r>
+            <w:r>
+              <w:rPr>
+                <w:rFonts w:ascii="Calibri" w:eastAsia="Times New Roman" w:hAnsi="Calibri" w:cs="Times New Roman"/>
+              </w:rPr>
+              <w:t>3</w:t>
             </w:r>
             <w:r>
               <w:rPr>
@@ -27695,7 +28465,7 @@
               <w:rPr>
                 <w:rFonts w:ascii="Calibri" w:eastAsia="Times New Roman" w:hAnsi="Calibri" w:cs="Times New Roman"/>
               </w:rPr>
-              <w:t>bits 15</w:t>
+              <w:t>bits 31</w:t>
             </w:r>
             <w:r>
               <w:rPr>
@@ -27707,7 +28477,7 @@
               <w:rPr>
                 <w:rFonts w:ascii="Calibri" w:eastAsia="Times New Roman" w:hAnsi="Calibri" w:cs="Times New Roman"/>
               </w:rPr>
-              <w:t>5</w:t>
+              <w:t>16</w:t>
             </w:r>
             <w:r>
               <w:rPr>
@@ -27941,7 +28711,13 @@
               <w:rPr>
                 <w:rFonts w:ascii="Calibri" w:eastAsia="Times New Roman" w:hAnsi="Calibri" w:cs="Times New Roman"/>
               </w:rPr>
-              <w:t>bits 31</w:t>
+              <w:t>bits 1</w:t>
+            </w:r>
+            <w:r>
+              <w:rPr>
+                <w:rFonts w:ascii="Calibri" w:eastAsia="Times New Roman" w:hAnsi="Calibri" w:cs="Times New Roman"/>
+              </w:rPr>
+              <w:t>5</w:t>
             </w:r>
             <w:r>
               <w:rPr>
@@ -27953,7 +28729,7 @@
               <w:rPr>
                 <w:rFonts w:ascii="Calibri" w:eastAsia="Times New Roman" w:hAnsi="Calibri" w:cs="Times New Roman"/>
               </w:rPr>
-              <w:t>6</w:t>
+              <w:t>4</w:t>
             </w:r>
             <w:r>
               <w:rPr>
@@ -34717,6 +35493,9 @@
         <w:instrText xml:space="preserve"> REF _Ref379215982 \h </w:instrText>
       </w:r>
       <w:r>
+        <w:instrText xml:space="preserve"> \* MERGEFORMAT </w:instrText>
+      </w:r>
+      <w:r>
         <w:fldChar w:fldCharType="separate"/>
       </w:r>
     </w:p>
@@ -34939,6 +35718,7 @@
               <w:top w:val="nil"/>
               <w:bottom w:val="nil"/>
             </w:tcBorders>
+            <w:shd w:val="clear" w:color="auto" w:fill="FFFFFF" w:themeFill="background1"/>
             <w:vAlign w:val="center"/>
           </w:tcPr>
           <w:p>
@@ -34959,6 +35739,7 @@
               <w:top w:val="nil"/>
               <w:bottom w:val="nil"/>
             </w:tcBorders>
+            <w:shd w:val="clear" w:color="auto" w:fill="FFFFFF" w:themeFill="background1"/>
             <w:vAlign w:val="center"/>
           </w:tcPr>
           <w:p>
@@ -35001,6 +35782,7 @@
               <w:top w:val="nil"/>
               <w:bottom w:val="nil"/>
             </w:tcBorders>
+            <w:shd w:val="clear" w:color="auto" w:fill="FFFFFF" w:themeFill="background1"/>
           </w:tcPr>
           <w:p>
             <w:pPr>
@@ -35033,6 +35815,7 @@
               <w:top w:val="nil"/>
               <w:bottom w:val="nil"/>
             </w:tcBorders>
+            <w:shd w:val="clear" w:color="auto" w:fill="FFFFFF" w:themeFill="background1"/>
             <w:vAlign w:val="center"/>
           </w:tcPr>
           <w:p>
@@ -35053,6 +35836,7 @@
               <w:top w:val="nil"/>
               <w:bottom w:val="nil"/>
             </w:tcBorders>
+            <w:shd w:val="clear" w:color="auto" w:fill="FFFFFF" w:themeFill="background1"/>
             <w:vAlign w:val="center"/>
           </w:tcPr>
           <w:p>
@@ -35069,6 +35853,7 @@
               <w:top w:val="nil"/>
               <w:bottom w:val="nil"/>
             </w:tcBorders>
+            <w:shd w:val="clear" w:color="auto" w:fill="FFFFFF" w:themeFill="background1"/>
           </w:tcPr>
           <w:p>
             <w:pPr>
@@ -35097,6 +35882,7 @@
               <w:top w:val="nil"/>
               <w:bottom w:val="nil"/>
             </w:tcBorders>
+            <w:shd w:val="clear" w:color="auto" w:fill="FFFFFF" w:themeFill="background1"/>
             <w:vAlign w:val="center"/>
           </w:tcPr>
           <w:p>
@@ -35117,6 +35903,7 @@
               <w:top w:val="nil"/>
               <w:bottom w:val="nil"/>
             </w:tcBorders>
+            <w:shd w:val="clear" w:color="auto" w:fill="FFFFFF" w:themeFill="background1"/>
             <w:vAlign w:val="center"/>
           </w:tcPr>
           <w:p>
@@ -35142,6 +35929,7 @@
               <w:top w:val="nil"/>
               <w:bottom w:val="nil"/>
             </w:tcBorders>
+            <w:shd w:val="clear" w:color="auto" w:fill="FFFFFF" w:themeFill="background1"/>
           </w:tcPr>
           <w:p>
             <w:pPr>
@@ -35174,6 +35962,7 @@
               <w:top w:val="nil"/>
               <w:bottom w:val="nil"/>
             </w:tcBorders>
+            <w:shd w:val="clear" w:color="auto" w:fill="FFFFFF" w:themeFill="background1"/>
             <w:vAlign w:val="center"/>
           </w:tcPr>
           <w:p>
@@ -35194,6 +35983,7 @@
               <w:top w:val="nil"/>
               <w:bottom w:val="nil"/>
             </w:tcBorders>
+            <w:shd w:val="clear" w:color="auto" w:fill="FFFFFF" w:themeFill="background1"/>
             <w:vAlign w:val="center"/>
           </w:tcPr>
           <w:p>
@@ -35219,6 +36009,7 @@
               <w:top w:val="nil"/>
               <w:bottom w:val="nil"/>
             </w:tcBorders>
+            <w:shd w:val="clear" w:color="auto" w:fill="FFFFFF" w:themeFill="background1"/>
           </w:tcPr>
           <w:p>
             <w:pPr>
@@ -35255,6 +36046,7 @@
               <w:top w:val="nil"/>
               <w:bottom w:val="nil"/>
             </w:tcBorders>
+            <w:shd w:val="clear" w:color="auto" w:fill="FFFFFF" w:themeFill="background1"/>
             <w:vAlign w:val="center"/>
           </w:tcPr>
           <w:p>
@@ -35275,6 +36067,7 @@
               <w:top w:val="nil"/>
               <w:bottom w:val="nil"/>
             </w:tcBorders>
+            <w:shd w:val="clear" w:color="auto" w:fill="FFFFFF" w:themeFill="background1"/>
             <w:vAlign w:val="center"/>
           </w:tcPr>
           <w:p>
@@ -35306,6 +36099,7 @@
               <w:top w:val="nil"/>
               <w:bottom w:val="nil"/>
             </w:tcBorders>
+            <w:shd w:val="clear" w:color="auto" w:fill="FFFFFF" w:themeFill="background1"/>
           </w:tcPr>
           <w:p>
             <w:pPr>
@@ -35346,6 +36140,7 @@
               <w:top w:val="nil"/>
               <w:bottom w:val="single" w:sz="4" w:space="0" w:color="auto"/>
             </w:tcBorders>
+            <w:shd w:val="clear" w:color="auto" w:fill="FFFFFF" w:themeFill="background1"/>
             <w:vAlign w:val="center"/>
           </w:tcPr>
           <w:p>
@@ -35366,6 +36161,7 @@
               <w:top w:val="nil"/>
               <w:bottom w:val="single" w:sz="4" w:space="0" w:color="auto"/>
             </w:tcBorders>
+            <w:shd w:val="clear" w:color="auto" w:fill="FFFFFF" w:themeFill="background1"/>
             <w:vAlign w:val="center"/>
           </w:tcPr>
           <w:p>
@@ -35393,6 +36189,7 @@
               <w:top w:val="nil"/>
               <w:bottom w:val="single" w:sz="4" w:space="0" w:color="auto"/>
             </w:tcBorders>
+            <w:shd w:val="clear" w:color="auto" w:fill="FFFFFF" w:themeFill="background1"/>
           </w:tcPr>
           <w:p>
             <w:pPr>
@@ -35407,6 +36204,9 @@
       </w:tr>
     </w:tbl>
     <w:p>
+      <w:pPr>
+        <w:jc w:val="center"/>
+      </w:pPr>
       <w:r>
         <w:rPr>
           <w:b/>
@@ -35432,704 +36232,6 @@
         <w:fldChar w:fldCharType="end"/>
       </w:r>
       <w:r>
-        <w:t xml:space="preserve"> </w:t>
-      </w:r>
-      <w:r>
-        <w:t>describes the different fields of each record.</w:t>
-      </w:r>
-      <w:bookmarkStart w:id="91" w:name="_Ref379215982"/>
-    </w:p>
-    <w:tbl>
-      <w:tblPr>
-        <w:tblStyle w:val="LightShading-Accent11"/>
-        <w:tblW w:w="9876" w:type="dxa"/>
-        <w:jc w:val="center"/>
-        <w:tblInd w:w="-184" w:type="dxa"/>
-        <w:tblLook w:val="04A0"/>
-      </w:tblPr>
-      <w:tblGrid>
-        <w:gridCol w:w="1090"/>
-        <w:gridCol w:w="1955"/>
-        <w:gridCol w:w="4761"/>
-        <w:gridCol w:w="2070"/>
-      </w:tblGrid>
-      <w:tr>
-        <w:trPr>
-          <w:cnfStyle w:val="100000000000"/>
-          <w:jc w:val="center"/>
-        </w:trPr>
-        <w:tc>
-          <w:tcPr>
-            <w:cnfStyle w:val="001000000000"/>
-            <w:tcW w:w="1090" w:type="dxa"/>
-            <w:tcBorders>
-              <w:top w:val="single" w:sz="4" w:space="0" w:color="auto"/>
-              <w:bottom w:val="single" w:sz="4" w:space="0" w:color="auto"/>
-            </w:tcBorders>
-          </w:tcPr>
-          <w:p>
-            <w:pPr>
-              <w:jc w:val="center"/>
-            </w:pPr>
-            <w:r>
-              <w:t>SDB record</w:t>
-            </w:r>
-          </w:p>
-        </w:tc>
-        <w:tc>
-          <w:tcPr>
-            <w:tcW w:w="1955" w:type="dxa"/>
-            <w:tcBorders>
-              <w:top w:val="single" w:sz="4" w:space="0" w:color="auto"/>
-              <w:bottom w:val="single" w:sz="4" w:space="0" w:color="auto"/>
-            </w:tcBorders>
-            <w:vAlign w:val="center"/>
-          </w:tcPr>
-          <w:p>
-            <w:pPr>
-              <w:cnfStyle w:val="100000000000"/>
-            </w:pPr>
-            <w:r>
-              <w:t>Fields</w:t>
-            </w:r>
-          </w:p>
-        </w:tc>
-        <w:tc>
-          <w:tcPr>
-            <w:tcW w:w="4761" w:type="dxa"/>
-            <w:tcBorders>
-              <w:top w:val="single" w:sz="4" w:space="0" w:color="auto"/>
-              <w:bottom w:val="single" w:sz="4" w:space="0" w:color="auto"/>
-            </w:tcBorders>
-            <w:vAlign w:val="center"/>
-          </w:tcPr>
-          <w:p>
-            <w:pPr>
-              <w:cnfStyle w:val="100000000000"/>
-              <w:rPr>
-                <w:bCs w:val="0"/>
-              </w:rPr>
-            </w:pPr>
-            <w:r>
-              <w:rPr>
-                <w:bCs w:val="0"/>
-              </w:rPr>
-              <w:t>Field content</w:t>
-            </w:r>
-          </w:p>
-        </w:tc>
-        <w:tc>
-          <w:tcPr>
-            <w:tcW w:w="2070" w:type="dxa"/>
-            <w:tcBorders>
-              <w:top w:val="single" w:sz="4" w:space="0" w:color="auto"/>
-              <w:bottom w:val="single" w:sz="4" w:space="0" w:color="auto"/>
-            </w:tcBorders>
-          </w:tcPr>
-          <w:p>
-            <w:pPr>
-              <w:cnfStyle w:val="100000000000"/>
-              <w:rPr>
-                <w:bCs w:val="0"/>
-              </w:rPr>
-            </w:pPr>
-            <w:r>
-              <w:rPr>
-                <w:bCs w:val="0"/>
-              </w:rPr>
-              <w:t>Description</w:t>
-            </w:r>
-          </w:p>
-        </w:tc>
-      </w:tr>
-      <w:tr>
-        <w:trPr>
-          <w:cnfStyle w:val="000000100000"/>
-          <w:jc w:val="center"/>
-        </w:trPr>
-        <w:tc>
-          <w:tcPr>
-            <w:cnfStyle w:val="001000000000"/>
-            <w:tcW w:w="1090" w:type="dxa"/>
-            <w:tcBorders>
-              <w:top w:val="nil"/>
-              <w:bottom w:val="nil"/>
-            </w:tcBorders>
-          </w:tcPr>
-          <w:p>
-            <w:r>
-              <w:t xml:space="preserve">Repo </w:t>
-            </w:r>
-            <w:proofErr w:type="spellStart"/>
-            <w:r>
-              <w:t>url</w:t>
-            </w:r>
-            <w:proofErr w:type="spellEnd"/>
-          </w:p>
-        </w:tc>
-        <w:tc>
-          <w:tcPr>
-            <w:tcW w:w="1955" w:type="dxa"/>
-            <w:tcBorders>
-              <w:top w:val="nil"/>
-              <w:bottom w:val="nil"/>
-            </w:tcBorders>
-            <w:vAlign w:val="center"/>
-          </w:tcPr>
-          <w:p>
-            <w:pPr>
-              <w:cnfStyle w:val="000000100000"/>
-            </w:pPr>
-            <w:proofErr w:type="spellStart"/>
-            <w:r>
-              <w:t>repo_url</w:t>
-            </w:r>
-            <w:proofErr w:type="spellEnd"/>
-          </w:p>
-        </w:tc>
-        <w:tc>
-          <w:tcPr>
-            <w:tcW w:w="4761" w:type="dxa"/>
-            <w:tcBorders>
-              <w:top w:val="nil"/>
-              <w:bottom w:val="nil"/>
-            </w:tcBorders>
-            <w:vAlign w:val="center"/>
-          </w:tcPr>
-          <w:p>
-            <w:pPr>
-              <w:keepNext/>
-              <w:cnfStyle w:val="000000100000"/>
-            </w:pPr>
-            <w:r>
-              <w:t>"</w:t>
-            </w:r>
-            <w:r>
-              <w:t xml:space="preserve">http://svn.ohwr.org/fmc-tdc                                    </w:t>
-            </w:r>
-            <w:r>
-              <w:t>"</w:t>
-            </w:r>
-          </w:p>
-        </w:tc>
-        <w:tc>
-          <w:tcPr>
-            <w:tcW w:w="2070" w:type="dxa"/>
-            <w:tcBorders>
-              <w:top w:val="nil"/>
-              <w:bottom w:val="nil"/>
-            </w:tcBorders>
-          </w:tcPr>
-          <w:p>
-            <w:pPr>
-              <w:keepNext/>
-              <w:cnfStyle w:val="000000100000"/>
-            </w:pPr>
-            <w:r>
-              <w:t>string, 63 char</w:t>
-            </w:r>
-          </w:p>
-        </w:tc>
-      </w:tr>
-      <w:tr>
-        <w:trPr>
-          <w:jc w:val="center"/>
-        </w:trPr>
-        <w:tc>
-          <w:tcPr>
-            <w:cnfStyle w:val="001000000000"/>
-            <w:tcW w:w="1090" w:type="dxa"/>
-            <w:vMerge w:val="restart"/>
-            <w:tcBorders>
-              <w:top w:val="nil"/>
-            </w:tcBorders>
-            <w:vAlign w:val="center"/>
-          </w:tcPr>
-          <w:p>
-            <w:r>
-              <w:t>Synthesis</w:t>
-            </w:r>
-          </w:p>
-        </w:tc>
-        <w:tc>
-          <w:tcPr>
-            <w:tcW w:w="1955" w:type="dxa"/>
-            <w:tcBorders>
-              <w:top w:val="nil"/>
-              <w:bottom w:val="nil"/>
-            </w:tcBorders>
-            <w:vAlign w:val="center"/>
-          </w:tcPr>
-          <w:p>
-            <w:pPr>
-              <w:cnfStyle w:val="000000000000"/>
-            </w:pPr>
-            <w:proofErr w:type="spellStart"/>
-            <w:r>
-              <w:t>syn_module_name</w:t>
-            </w:r>
-            <w:proofErr w:type="spellEnd"/>
-          </w:p>
-        </w:tc>
-        <w:tc>
-          <w:tcPr>
-            <w:tcW w:w="4761" w:type="dxa"/>
-            <w:tcBorders>
-              <w:top w:val="nil"/>
-              <w:bottom w:val="nil"/>
-            </w:tcBorders>
-            <w:vAlign w:val="center"/>
-          </w:tcPr>
-          <w:p>
-            <w:pPr>
-              <w:keepNext/>
-              <w:cnfStyle w:val="000000000000"/>
-            </w:pPr>
-            <w:r>
-              <w:t>"</w:t>
-            </w:r>
-            <w:proofErr w:type="spellStart"/>
-            <w:r>
-              <w:t>s</w:t>
-            </w:r>
-            <w:r>
-              <w:t>v</w:t>
-            </w:r>
-            <w:r>
-              <w:t>ec</w:t>
-            </w:r>
-            <w:r>
-              <w:t>_</w:t>
-            </w:r>
-            <w:r>
-              <w:t>tdc</w:t>
-            </w:r>
-            <w:proofErr w:type="spellEnd"/>
-            <w:r>
-              <w:t xml:space="preserve">        </w:t>
-            </w:r>
-            <w:r>
-              <w:t>"</w:t>
-            </w:r>
-          </w:p>
-        </w:tc>
-        <w:tc>
-          <w:tcPr>
-            <w:tcW w:w="2070" w:type="dxa"/>
-            <w:tcBorders>
-              <w:top w:val="nil"/>
-              <w:bottom w:val="nil"/>
-            </w:tcBorders>
-          </w:tcPr>
-          <w:p>
-            <w:pPr>
-              <w:keepNext/>
-              <w:cnfStyle w:val="000000000000"/>
-            </w:pPr>
-            <w:r>
-              <w:t>string, 16 char</w:t>
-            </w:r>
-          </w:p>
-        </w:tc>
-      </w:tr>
-      <w:tr>
-        <w:trPr>
-          <w:cnfStyle w:val="000000100000"/>
-          <w:jc w:val="center"/>
-        </w:trPr>
-        <w:tc>
-          <w:tcPr>
-            <w:cnfStyle w:val="001000000000"/>
-            <w:tcW w:w="1090" w:type="dxa"/>
-            <w:vMerge/>
-          </w:tcPr>
-          <w:p/>
-        </w:tc>
-        <w:tc>
-          <w:tcPr>
-            <w:tcW w:w="1955" w:type="dxa"/>
-            <w:tcBorders>
-              <w:top w:val="nil"/>
-              <w:bottom w:val="nil"/>
-            </w:tcBorders>
-            <w:vAlign w:val="center"/>
-          </w:tcPr>
-          <w:p>
-            <w:pPr>
-              <w:cnfStyle w:val="000000100000"/>
-            </w:pPr>
-            <w:proofErr w:type="spellStart"/>
-            <w:r>
-              <w:t>syn_commit_id</w:t>
-            </w:r>
-            <w:proofErr w:type="spellEnd"/>
-          </w:p>
-        </w:tc>
-        <w:tc>
-          <w:tcPr>
-            <w:tcW w:w="4761" w:type="dxa"/>
-            <w:tcBorders>
-              <w:top w:val="nil"/>
-              <w:bottom w:val="nil"/>
-            </w:tcBorders>
-            <w:vAlign w:val="center"/>
-          </w:tcPr>
-          <w:p>
-            <w:pPr>
-              <w:keepNext/>
-              <w:cnfStyle w:val="000000100000"/>
-            </w:pPr>
-          </w:p>
-        </w:tc>
-        <w:tc>
-          <w:tcPr>
-            <w:tcW w:w="2070" w:type="dxa"/>
-            <w:tcBorders>
-              <w:top w:val="nil"/>
-              <w:bottom w:val="nil"/>
-            </w:tcBorders>
-          </w:tcPr>
-          <w:p>
-            <w:pPr>
-              <w:keepNext/>
-              <w:cnfStyle w:val="000000100000"/>
-            </w:pPr>
-          </w:p>
-        </w:tc>
-      </w:tr>
-      <w:tr>
-        <w:trPr>
-          <w:jc w:val="center"/>
-        </w:trPr>
-        <w:tc>
-          <w:tcPr>
-            <w:cnfStyle w:val="001000000000"/>
-            <w:tcW w:w="1090" w:type="dxa"/>
-            <w:vMerge/>
-          </w:tcPr>
-          <w:p/>
-        </w:tc>
-        <w:tc>
-          <w:tcPr>
-            <w:tcW w:w="1955" w:type="dxa"/>
-            <w:tcBorders>
-              <w:top w:val="nil"/>
-              <w:bottom w:val="nil"/>
-            </w:tcBorders>
-            <w:vAlign w:val="center"/>
-          </w:tcPr>
-          <w:p>
-            <w:pPr>
-              <w:cnfStyle w:val="000000000000"/>
-            </w:pPr>
-            <w:proofErr w:type="spellStart"/>
-            <w:r>
-              <w:t>syn_tool_name</w:t>
-            </w:r>
-            <w:proofErr w:type="spellEnd"/>
-          </w:p>
-        </w:tc>
-        <w:tc>
-          <w:tcPr>
-            <w:tcW w:w="4761" w:type="dxa"/>
-            <w:tcBorders>
-              <w:top w:val="nil"/>
-              <w:bottom w:val="nil"/>
-            </w:tcBorders>
-            <w:vAlign w:val="center"/>
-          </w:tcPr>
-          <w:p>
-            <w:pPr>
-              <w:keepNext/>
-              <w:cnfStyle w:val="000000000000"/>
-            </w:pPr>
-            <w:r>
-              <w:t>"</w:t>
-            </w:r>
-            <w:r>
-              <w:t xml:space="preserve">ISE     </w:t>
-            </w:r>
-            <w:r>
-              <w:t>"</w:t>
-            </w:r>
-          </w:p>
-        </w:tc>
-        <w:tc>
-          <w:tcPr>
-            <w:tcW w:w="2070" w:type="dxa"/>
-            <w:tcBorders>
-              <w:top w:val="nil"/>
-              <w:bottom w:val="nil"/>
-            </w:tcBorders>
-          </w:tcPr>
-          <w:p>
-            <w:pPr>
-              <w:keepNext/>
-              <w:cnfStyle w:val="000000000000"/>
-            </w:pPr>
-            <w:r>
-              <w:t>string 8 char</w:t>
-            </w:r>
-          </w:p>
-        </w:tc>
-      </w:tr>
-      <w:tr>
-        <w:trPr>
-          <w:cnfStyle w:val="000000100000"/>
-          <w:jc w:val="center"/>
-        </w:trPr>
-        <w:tc>
-          <w:tcPr>
-            <w:cnfStyle w:val="001000000000"/>
-            <w:tcW w:w="1090" w:type="dxa"/>
-            <w:vMerge/>
-          </w:tcPr>
-          <w:p/>
-        </w:tc>
-        <w:tc>
-          <w:tcPr>
-            <w:tcW w:w="1955" w:type="dxa"/>
-            <w:tcBorders>
-              <w:top w:val="nil"/>
-              <w:bottom w:val="nil"/>
-            </w:tcBorders>
-            <w:vAlign w:val="center"/>
-          </w:tcPr>
-          <w:p>
-            <w:pPr>
-              <w:cnfStyle w:val="000000100000"/>
-            </w:pPr>
-            <w:proofErr w:type="spellStart"/>
-            <w:r>
-              <w:t>syn_tool_version</w:t>
-            </w:r>
-            <w:proofErr w:type="spellEnd"/>
-          </w:p>
-        </w:tc>
-        <w:tc>
-          <w:tcPr>
-            <w:tcW w:w="4761" w:type="dxa"/>
-            <w:tcBorders>
-              <w:top w:val="nil"/>
-              <w:bottom w:val="nil"/>
-            </w:tcBorders>
-            <w:vAlign w:val="center"/>
-          </w:tcPr>
-          <w:p>
-            <w:pPr>
-              <w:keepNext/>
-              <w:cnfStyle w:val="000000100000"/>
-            </w:pPr>
-            <w:r>
-              <w:t>0</w:t>
-            </w:r>
-            <w:r>
-              <w:t>x00</w:t>
-            </w:r>
-            <w:r>
-              <w:t>000134</w:t>
-            </w:r>
-          </w:p>
-        </w:tc>
-        <w:tc>
-          <w:tcPr>
-            <w:tcW w:w="2070" w:type="dxa"/>
-            <w:tcBorders>
-              <w:top w:val="nil"/>
-              <w:bottom w:val="nil"/>
-            </w:tcBorders>
-          </w:tcPr>
-          <w:p>
-            <w:pPr>
-              <w:keepNext/>
-              <w:cnfStyle w:val="000000100000"/>
-            </w:pPr>
-            <w:proofErr w:type="spellStart"/>
-            <w:r>
-              <w:t>bcd</w:t>
-            </w:r>
-            <w:proofErr w:type="spellEnd"/>
-            <w:r>
-              <w:t xml:space="preserve"> encoded, 32 bits</w:t>
-            </w:r>
-          </w:p>
-        </w:tc>
-      </w:tr>
-      <w:tr>
-        <w:trPr>
-          <w:jc w:val="center"/>
-        </w:trPr>
-        <w:tc>
-          <w:tcPr>
-            <w:cnfStyle w:val="001000000000"/>
-            <w:tcW w:w="1090" w:type="dxa"/>
-            <w:vMerge/>
-          </w:tcPr>
-          <w:p/>
-        </w:tc>
-        <w:tc>
-          <w:tcPr>
-            <w:tcW w:w="1955" w:type="dxa"/>
-            <w:tcBorders>
-              <w:top w:val="nil"/>
-              <w:bottom w:val="nil"/>
-            </w:tcBorders>
-            <w:vAlign w:val="center"/>
-          </w:tcPr>
-          <w:p>
-            <w:pPr>
-              <w:cnfStyle w:val="000000000000"/>
-            </w:pPr>
-            <w:proofErr w:type="spellStart"/>
-            <w:r>
-              <w:t>syn_date</w:t>
-            </w:r>
-            <w:proofErr w:type="spellEnd"/>
-          </w:p>
-        </w:tc>
-        <w:tc>
-          <w:tcPr>
-            <w:tcW w:w="4761" w:type="dxa"/>
-            <w:tcBorders>
-              <w:top w:val="nil"/>
-              <w:bottom w:val="nil"/>
-            </w:tcBorders>
-            <w:vAlign w:val="center"/>
-          </w:tcPr>
-          <w:p>
-            <w:pPr>
-              <w:keepNext/>
-              <w:cnfStyle w:val="000000000000"/>
-            </w:pPr>
-            <w:r>
-              <w:t>0</w:t>
-            </w:r>
-            <w:r>
-              <w:t>x20140</w:t>
-            </w:r>
-            <w:r>
-              <w:t>6</w:t>
-            </w:r>
-            <w:r>
-              <w:t>1</w:t>
-            </w:r>
-            <w:r>
-              <w:t>7</w:t>
-            </w:r>
-          </w:p>
-        </w:tc>
-        <w:tc>
-          <w:tcPr>
-            <w:tcW w:w="2070" w:type="dxa"/>
-            <w:tcBorders>
-              <w:top w:val="nil"/>
-              <w:bottom w:val="nil"/>
-            </w:tcBorders>
-          </w:tcPr>
-          <w:p>
-            <w:pPr>
-              <w:keepNext/>
-              <w:cnfStyle w:val="000000000000"/>
-            </w:pPr>
-            <w:proofErr w:type="spellStart"/>
-            <w:r>
-              <w:t>bcd</w:t>
-            </w:r>
-            <w:proofErr w:type="spellEnd"/>
-            <w:r>
-              <w:t xml:space="preserve"> encoded, 32 bits</w:t>
-            </w:r>
-          </w:p>
-        </w:tc>
-      </w:tr>
-      <w:tr>
-        <w:trPr>
-          <w:cnfStyle w:val="000000100000"/>
-          <w:jc w:val="center"/>
-        </w:trPr>
-        <w:tc>
-          <w:tcPr>
-            <w:cnfStyle w:val="001000000000"/>
-            <w:tcW w:w="1090" w:type="dxa"/>
-            <w:vMerge/>
-            <w:tcBorders>
-              <w:bottom w:val="single" w:sz="4" w:space="0" w:color="auto"/>
-            </w:tcBorders>
-          </w:tcPr>
-          <w:p/>
-        </w:tc>
-        <w:tc>
-          <w:tcPr>
-            <w:tcW w:w="1955" w:type="dxa"/>
-            <w:tcBorders>
-              <w:top w:val="nil"/>
-              <w:bottom w:val="single" w:sz="4" w:space="0" w:color="auto"/>
-            </w:tcBorders>
-            <w:vAlign w:val="center"/>
-          </w:tcPr>
-          <w:p>
-            <w:pPr>
-              <w:cnfStyle w:val="000000100000"/>
-            </w:pPr>
-            <w:proofErr w:type="spellStart"/>
-            <w:r>
-              <w:t>syn_username</w:t>
-            </w:r>
-            <w:proofErr w:type="spellEnd"/>
-          </w:p>
-        </w:tc>
-        <w:tc>
-          <w:tcPr>
-            <w:tcW w:w="4761" w:type="dxa"/>
-            <w:tcBorders>
-              <w:top w:val="nil"/>
-              <w:bottom w:val="single" w:sz="4" w:space="0" w:color="auto"/>
-            </w:tcBorders>
-            <w:vAlign w:val="center"/>
-          </w:tcPr>
-          <w:p>
-            <w:pPr>
-              <w:keepNext/>
-              <w:cnfStyle w:val="000000100000"/>
-            </w:pPr>
-            <w:r>
-              <w:t>"</w:t>
-            </w:r>
-            <w:proofErr w:type="spellStart"/>
-            <w:r>
-              <w:t>egousiou</w:t>
-            </w:r>
-            <w:proofErr w:type="spellEnd"/>
-            <w:r>
-              <w:t xml:space="preserve">       "</w:t>
-            </w:r>
-          </w:p>
-        </w:tc>
-        <w:tc>
-          <w:tcPr>
-            <w:tcW w:w="2070" w:type="dxa"/>
-            <w:tcBorders>
-              <w:top w:val="nil"/>
-              <w:bottom w:val="single" w:sz="4" w:space="0" w:color="auto"/>
-            </w:tcBorders>
-          </w:tcPr>
-          <w:p>
-            <w:pPr>
-              <w:keepNext/>
-              <w:cnfStyle w:val="000000100000"/>
-            </w:pPr>
-            <w:r>
-              <w:t>string, 15 char</w:t>
-            </w:r>
-          </w:p>
-        </w:tc>
-      </w:tr>
-    </w:tbl>
-    <w:p>
-      <w:pPr>
-        <w:jc w:val="center"/>
-      </w:pPr>
-      <w:r>
         <w:rPr>
           <w:b/>
           <w:bCs/>
@@ -36137,7 +36239,7 @@
           <w:sz w:val="18"/>
           <w:szCs w:val="18"/>
         </w:rPr>
-        <w:t xml:space="preserve">Table </w:t>
+        <w:t>:</w:t>
       </w:r>
       <w:r>
         <w:rPr>
@@ -36147,7 +36249,7 @@
           <w:sz w:val="18"/>
           <w:szCs w:val="18"/>
         </w:rPr>
-        <w:fldChar w:fldCharType="begin"/>
+        <w:t xml:space="preserve"> </w:t>
       </w:r>
       <w:r>
         <w:rPr>
@@ -36157,8 +36259,9 @@
           <w:sz w:val="18"/>
           <w:szCs w:val="18"/>
         </w:rPr>
-        <w:instrText xml:space="preserve"> SEQ Table \* ARABIC </w:instrText>
-      </w:r>
+        <w:t>SDV meta-information</w:t>
+      </w:r>
+      <w:bookmarkStart w:id="91" w:name="_Ref379215982"/>
       <w:r>
         <w:rPr>
           <w:b/>
@@ -36167,41 +36270,10 @@
           <w:sz w:val="18"/>
           <w:szCs w:val="18"/>
         </w:rPr>
-        <w:fldChar w:fldCharType="separate"/>
-      </w:r>
-      <w:r>
-        <w:rPr>
-          <w:b/>
-          <w:bCs/>
-          <w:noProof/>
-          <w:color w:val="4F81BD" w:themeColor="accent1"/>
-          <w:sz w:val="18"/>
-          <w:szCs w:val="18"/>
-        </w:rPr>
-        <w:t>16</w:t>
-      </w:r>
-      <w:r>
-        <w:rPr>
-          <w:b/>
-          <w:bCs/>
-          <w:color w:val="4F81BD" w:themeColor="accent1"/>
-          <w:sz w:val="18"/>
-          <w:szCs w:val="18"/>
-        </w:rPr>
-        <w:fldChar w:fldCharType="end"/>
-      </w:r>
-      <w:bookmarkEnd w:id="91"/>
-      <w:r>
-        <w:rPr>
-          <w:b/>
-          <w:bCs/>
-          <w:color w:val="4F81BD" w:themeColor="accent1"/>
-          <w:sz w:val="18"/>
-          <w:szCs w:val="18"/>
-        </w:rPr>
-        <w:t>: SDB meta-information records</w:t>
+        <w:t xml:space="preserve"> records</w:t>
       </w:r>
     </w:p>
+    <w:bookmarkEnd w:id="91"/>
     <w:p>
       <w:r>
         <w:br w:type="page"/>
@@ -36685,7 +36757,13 @@
               <w:rPr>
                 <w:rFonts w:ascii="Calibri" w:eastAsia="Times New Roman" w:hAnsi="Calibri" w:cs="Times New Roman"/>
               </w:rPr>
-              <w:t>bits 4..</w:t>
+              <w:t>bits 3</w:t>
+            </w:r>
+            <w:r>
+              <w:rPr>
+                <w:rFonts w:ascii="Calibri" w:eastAsia="Times New Roman" w:hAnsi="Calibri" w:cs="Times New Roman"/>
+              </w:rPr>
+              <w:t>..</w:t>
             </w:r>
             <w:r>
               <w:rPr>
@@ -36806,7 +36884,19 @@
               <w:rPr>
                 <w:rFonts w:ascii="Calibri" w:eastAsia="Times New Roman" w:hAnsi="Calibri" w:cs="Times New Roman"/>
               </w:rPr>
-              <w:t>bits 15..5</w:t>
+              <w:t>bits 31</w:t>
+            </w:r>
+            <w:r>
+              <w:rPr>
+                <w:rFonts w:ascii="Calibri" w:eastAsia="Times New Roman" w:hAnsi="Calibri" w:cs="Times New Roman"/>
+              </w:rPr>
+              <w:t>..</w:t>
+            </w:r>
+            <w:r>
+              <w:rPr>
+                <w:rFonts w:ascii="Calibri" w:eastAsia="Times New Roman" w:hAnsi="Calibri" w:cs="Times New Roman"/>
+              </w:rPr>
+              <w:t>16</w:t>
             </w:r>
             <w:r>
               <w:rPr>
@@ -37013,7 +37103,25 @@
               <w:rPr>
                 <w:rFonts w:ascii="Calibri" w:eastAsia="Times New Roman" w:hAnsi="Calibri" w:cs="Times New Roman"/>
               </w:rPr>
-              <w:t>bits 31..6</w:t>
+              <w:t>bits 1</w:t>
+            </w:r>
+            <w:r>
+              <w:rPr>
+                <w:rFonts w:ascii="Calibri" w:eastAsia="Times New Roman" w:hAnsi="Calibri" w:cs="Times New Roman"/>
+              </w:rPr>
+              <w:t>5</w:t>
+            </w:r>
+            <w:r>
+              <w:rPr>
+                <w:rFonts w:ascii="Calibri" w:eastAsia="Times New Roman" w:hAnsi="Calibri" w:cs="Times New Roman"/>
+              </w:rPr>
+              <w:t>..</w:t>
+            </w:r>
+            <w:r>
+              <w:rPr>
+                <w:rFonts w:ascii="Calibri" w:eastAsia="Times New Roman" w:hAnsi="Calibri" w:cs="Times New Roman"/>
+              </w:rPr>
+              <w:t>4</w:t>
             </w:r>
             <w:r>
               <w:rPr>
@@ -37194,13 +37302,7 @@
               <w:rPr>
                 <w:rFonts w:ascii="Calibri" w:eastAsia="Times New Roman" w:hAnsi="Calibri" w:cs="Times New Roman"/>
               </w:rPr>
-              <w:t>1</w:t>
-            </w:r>
-            <w:r>
-              <w:rPr>
-                <w:rFonts w:ascii="Calibri" w:eastAsia="Times New Roman" w:hAnsi="Calibri" w:cs="Times New Roman"/>
-              </w:rPr>
-              <w:t xml:space="preserve"> </w:t>
+              <w:t xml:space="preserve">1 </w:t>
             </w:r>
             <w:r>
               <w:rPr>
@@ -37443,13 +37545,7 @@
               <w:rPr>
                 <w:rFonts w:ascii="Calibri" w:eastAsia="Times New Roman" w:hAnsi="Calibri" w:cs="Times New Roman"/>
               </w:rPr>
-              <w:t xml:space="preserve">bit </w:t>
-            </w:r>
-            <w:r>
-              <w:rPr>
-                <w:rFonts w:ascii="Calibri" w:eastAsia="Times New Roman" w:hAnsi="Calibri" w:cs="Times New Roman"/>
-              </w:rPr>
-              <w:t>4</w:t>
+              <w:t>bit 4</w:t>
             </w:r>
             <w:r>
               <w:rPr>
@@ -37516,6 +37612,306 @@
                 <w:rFonts w:ascii="Calibri" w:eastAsia="Times New Roman" w:hAnsi="Calibri" w:cs="Times New Roman"/>
               </w:rPr>
             </w:pPr>
+          </w:p>
+        </w:tc>
+      </w:tr>
+      <w:tr>
+        <w:trPr>
+          <w:cnfStyle w:val="000000100000"/>
+          <w:trHeight w:val="322"/>
+        </w:trPr>
+        <w:tc>
+          <w:tcPr>
+            <w:cnfStyle w:val="001000000000"/>
+            <w:tcW w:w="1908" w:type="dxa"/>
+            <w:vMerge/>
+            <w:tcBorders>
+              <w:top w:val="nil"/>
+              <w:bottom w:val="nil"/>
+            </w:tcBorders>
+            <w:shd w:val="clear" w:color="auto" w:fill="FFFFFF" w:themeFill="background1"/>
+            <w:noWrap/>
+            <w:hideMark/>
+          </w:tcPr>
+          <w:p>
+            <w:pPr>
+              <w:rPr>
+                <w:rFonts w:ascii="Calibri" w:eastAsia="Times New Roman" w:hAnsi="Calibri" w:cs="Times New Roman"/>
+                <w:b w:val="0"/>
+              </w:rPr>
+            </w:pPr>
+          </w:p>
+        </w:tc>
+        <w:tc>
+          <w:tcPr>
+            <w:tcW w:w="666" w:type="dxa"/>
+            <w:vMerge/>
+            <w:tcBorders>
+              <w:top w:val="nil"/>
+              <w:bottom w:val="nil"/>
+            </w:tcBorders>
+            <w:shd w:val="clear" w:color="auto" w:fill="FFFFFF" w:themeFill="background1"/>
+            <w:vAlign w:val="center"/>
+          </w:tcPr>
+          <w:p>
+            <w:pPr>
+              <w:jc w:val="center"/>
+              <w:cnfStyle w:val="000000100000"/>
+              <w:rPr>
+                <w:rFonts w:ascii="Calibri" w:eastAsia="Times New Roman" w:hAnsi="Calibri" w:cs="Times New Roman"/>
+              </w:rPr>
+            </w:pPr>
+          </w:p>
+        </w:tc>
+        <w:tc>
+          <w:tcPr>
+            <w:tcW w:w="1386" w:type="dxa"/>
+            <w:tcBorders>
+              <w:top w:val="nil"/>
+              <w:bottom w:val="nil"/>
+            </w:tcBorders>
+            <w:shd w:val="clear" w:color="auto" w:fill="FFFFFF" w:themeFill="background1"/>
+          </w:tcPr>
+          <w:p>
+            <w:pPr>
+              <w:cnfStyle w:val="000000100000"/>
+              <w:rPr>
+                <w:rFonts w:ascii="Calibri" w:eastAsia="Times New Roman" w:hAnsi="Calibri" w:cs="Times New Roman"/>
+              </w:rPr>
+            </w:pPr>
+            <w:r>
+              <w:rPr>
+                <w:rFonts w:ascii="Calibri" w:eastAsia="Times New Roman" w:hAnsi="Calibri" w:cs="Times New Roman"/>
+              </w:rPr>
+              <w:t>[</w:t>
+            </w:r>
+            <w:r>
+              <w:rPr>
+                <w:rFonts w:ascii="Calibri" w:eastAsia="Times New Roman" w:hAnsi="Calibri" w:cs="Times New Roman"/>
+              </w:rPr>
+              <w:t>bit 3, 31..5</w:t>
+            </w:r>
+            <w:r>
+              <w:rPr>
+                <w:rFonts w:ascii="Calibri" w:eastAsia="Times New Roman" w:hAnsi="Calibri" w:cs="Times New Roman"/>
+              </w:rPr>
+              <w:t>]</w:t>
+            </w:r>
+          </w:p>
+        </w:tc>
+        <w:tc>
+          <w:tcPr>
+            <w:tcW w:w="3600" w:type="dxa"/>
+            <w:tcBorders>
+              <w:top w:val="nil"/>
+              <w:bottom w:val="nil"/>
+            </w:tcBorders>
+            <w:shd w:val="clear" w:color="auto" w:fill="FFFFFF" w:themeFill="background1"/>
+            <w:noWrap/>
+            <w:hideMark/>
+          </w:tcPr>
+          <w:p>
+            <w:pPr>
+              <w:keepNext/>
+              <w:spacing w:after="60"/>
+              <w:cnfStyle w:val="000000100000"/>
+              <w:rPr>
+                <w:rFonts w:ascii="Calibri" w:eastAsia="Times New Roman" w:hAnsi="Calibri" w:cs="Times New Roman"/>
+              </w:rPr>
+            </w:pPr>
+            <w:r>
+              <w:rPr>
+                <w:rFonts w:ascii="Calibri" w:eastAsia="Times New Roman" w:hAnsi="Calibri" w:cs="Times New Roman"/>
+              </w:rPr>
+              <w:t>not used</w:t>
+            </w:r>
+          </w:p>
+        </w:tc>
+        <w:tc>
+          <w:tcPr>
+            <w:tcW w:w="990" w:type="dxa"/>
+            <w:vMerge/>
+            <w:tcBorders>
+              <w:top w:val="nil"/>
+              <w:bottom w:val="nil"/>
+            </w:tcBorders>
+            <w:vAlign w:val="center"/>
+          </w:tcPr>
+          <w:p>
+            <w:pPr>
+              <w:jc w:val="center"/>
+              <w:cnfStyle w:val="000000100000"/>
+              <w:rPr>
+                <w:rFonts w:ascii="Calibri" w:eastAsia="Times New Roman" w:hAnsi="Calibri" w:cs="Times New Roman"/>
+              </w:rPr>
+            </w:pPr>
+          </w:p>
+        </w:tc>
+      </w:tr>
+      <w:tr>
+        <w:trPr>
+          <w:trHeight w:val="300"/>
+        </w:trPr>
+        <w:tc>
+          <w:tcPr>
+            <w:cnfStyle w:val="001000000000"/>
+            <w:tcW w:w="1908" w:type="dxa"/>
+            <w:vMerge w:val="restart"/>
+            <w:tcBorders>
+              <w:top w:val="nil"/>
+              <w:bottom w:val="single" w:sz="4" w:space="0" w:color="auto"/>
+            </w:tcBorders>
+            <w:shd w:val="clear" w:color="auto" w:fill="DBE5F1" w:themeFill="accent1" w:themeFillTint="33"/>
+            <w:noWrap/>
+            <w:vAlign w:val="center"/>
+            <w:hideMark/>
+          </w:tcPr>
+          <w:p>
+            <w:pPr>
+              <w:rPr>
+                <w:rFonts w:ascii="Calibri" w:eastAsia="Times New Roman" w:hAnsi="Calibri" w:cs="Times New Roman"/>
+                <w:bCs w:val="0"/>
+              </w:rPr>
+            </w:pPr>
+            <w:bookmarkStart w:id="94" w:name="_Ref378844845"/>
+            <w:r>
+              <w:rPr>
+                <w:rFonts w:ascii="Calibri" w:eastAsia="Times New Roman" w:hAnsi="Calibri" w:cs="Times New Roman"/>
+                <w:b w:val="0"/>
+              </w:rPr>
+              <w:t>Reset</w:t>
+            </w:r>
+          </w:p>
+        </w:tc>
+        <w:tc>
+          <w:tcPr>
+            <w:tcW w:w="666" w:type="dxa"/>
+            <w:vMerge w:val="restart"/>
+            <w:tcBorders>
+              <w:top w:val="nil"/>
+              <w:bottom w:val="single" w:sz="4" w:space="0" w:color="auto"/>
+            </w:tcBorders>
+            <w:shd w:val="clear" w:color="auto" w:fill="DBE5F1" w:themeFill="accent1" w:themeFillTint="33"/>
+            <w:vAlign w:val="center"/>
+          </w:tcPr>
+          <w:p>
+            <w:pPr>
+              <w:jc w:val="center"/>
+              <w:cnfStyle w:val="000000000000"/>
+              <w:rPr>
+                <w:rFonts w:ascii="Calibri" w:eastAsia="Times New Roman" w:hAnsi="Calibri" w:cs="Times New Roman"/>
+              </w:rPr>
+            </w:pPr>
+            <w:r>
+              <w:rPr>
+                <w:rFonts w:ascii="Calibri" w:eastAsia="Times New Roman" w:hAnsi="Calibri" w:cs="Times New Roman"/>
+              </w:rPr>
+              <w:t>W</w:t>
+            </w:r>
+          </w:p>
+        </w:tc>
+        <w:tc>
+          <w:tcPr>
+            <w:tcW w:w="1386" w:type="dxa"/>
+            <w:tcBorders>
+              <w:top w:val="nil"/>
+              <w:bottom w:val="nil"/>
+            </w:tcBorders>
+            <w:shd w:val="clear" w:color="auto" w:fill="DBE5F1" w:themeFill="accent1" w:themeFillTint="33"/>
+            <w:vAlign w:val="center"/>
+          </w:tcPr>
+          <w:p>
+            <w:pPr>
+              <w:cnfStyle w:val="000000000000"/>
+              <w:rPr>
+                <w:rFonts w:ascii="Calibri" w:eastAsia="Times New Roman" w:hAnsi="Calibri" w:cs="Times New Roman"/>
+              </w:rPr>
+            </w:pPr>
+            <w:r>
+              <w:rPr>
+                <w:rFonts w:ascii="Calibri" w:eastAsia="Times New Roman" w:hAnsi="Calibri" w:cs="Times New Roman"/>
+              </w:rPr>
+              <w:t>[</w:t>
+            </w:r>
+            <w:r>
+              <w:rPr>
+                <w:rFonts w:ascii="Calibri" w:eastAsia="Times New Roman" w:hAnsi="Calibri" w:cs="Times New Roman"/>
+              </w:rPr>
+              <w:t xml:space="preserve">bit </w:t>
+            </w:r>
+            <w:r>
+              <w:rPr>
+                <w:rFonts w:ascii="Calibri" w:eastAsia="Times New Roman" w:hAnsi="Calibri" w:cs="Times New Roman"/>
+              </w:rPr>
+              <w:t>0</w:t>
+            </w:r>
+            <w:r>
+              <w:rPr>
+                <w:rFonts w:ascii="Calibri" w:eastAsia="Times New Roman" w:hAnsi="Calibri" w:cs="Times New Roman"/>
+              </w:rPr>
+              <w:t>]</w:t>
+            </w:r>
+          </w:p>
+        </w:tc>
+        <w:tc>
+          <w:tcPr>
+            <w:tcW w:w="3600" w:type="dxa"/>
+            <w:tcBorders>
+              <w:top w:val="nil"/>
+              <w:bottom w:val="nil"/>
+            </w:tcBorders>
+            <w:shd w:val="clear" w:color="auto" w:fill="DBE5F1" w:themeFill="accent1" w:themeFillTint="33"/>
+            <w:noWrap/>
+            <w:vAlign w:val="center"/>
+            <w:hideMark/>
+          </w:tcPr>
+          <w:p>
+            <w:pPr>
+              <w:spacing w:after="60"/>
+              <w:cnfStyle w:val="000000000000"/>
+              <w:rPr>
+                <w:rFonts w:ascii="Calibri" w:eastAsia="Times New Roman" w:hAnsi="Calibri" w:cs="Times New Roman"/>
+              </w:rPr>
+            </w:pPr>
+            <w:r>
+              <w:rPr>
+                <w:rFonts w:ascii="Calibri" w:eastAsia="Times New Roman" w:hAnsi="Calibri" w:cs="Times New Roman"/>
+              </w:rPr>
+              <w:t>FMC 1 reset, active low</w:t>
+            </w:r>
+          </w:p>
+        </w:tc>
+        <w:tc>
+          <w:tcPr>
+            <w:tcW w:w="990" w:type="dxa"/>
+            <w:vMerge w:val="restart"/>
+            <w:tcBorders>
+              <w:top w:val="nil"/>
+              <w:bottom w:val="single" w:sz="4" w:space="0" w:color="auto"/>
+            </w:tcBorders>
+            <w:shd w:val="clear" w:color="auto" w:fill="DBE5F1" w:themeFill="accent1" w:themeFillTint="33"/>
+            <w:vAlign w:val="center"/>
+          </w:tcPr>
+          <w:p>
+            <w:pPr>
+              <w:jc w:val="center"/>
+              <w:cnfStyle w:val="000000000000"/>
+              <w:rPr>
+                <w:rFonts w:ascii="Calibri" w:eastAsia="Times New Roman" w:hAnsi="Calibri" w:cs="Times New Roman"/>
+              </w:rPr>
+            </w:pPr>
+            <w:r>
+              <w:rPr>
+                <w:rFonts w:ascii="Calibri" w:eastAsia="Times New Roman" w:hAnsi="Calibri" w:cs="Times New Roman"/>
+              </w:rPr>
+              <w:t>0x0</w:t>
+            </w:r>
+            <w:r>
+              <w:rPr>
+                <w:rFonts w:ascii="Calibri" w:eastAsia="Times New Roman" w:hAnsi="Calibri" w:cs="Times New Roman"/>
+              </w:rPr>
+              <w:t>C</w:t>
+            </w:r>
           </w:p>
         </w:tc>
       </w:tr>
@@ -37531,9 +37927,8 @@
             <w:vMerge/>
             <w:tcBorders>
               <w:top w:val="nil"/>
-              <w:bottom w:val="nil"/>
-            </w:tcBorders>
-            <w:shd w:val="clear" w:color="auto" w:fill="FFFFFF" w:themeFill="background1"/>
+              <w:bottom w:val="single" w:sz="4" w:space="0" w:color="auto"/>
+            </w:tcBorders>
             <w:noWrap/>
             <w:hideMark/>
           </w:tcPr>
@@ -37552,14 +37947,11 @@
             <w:vMerge/>
             <w:tcBorders>
               <w:top w:val="nil"/>
-              <w:bottom w:val="nil"/>
-            </w:tcBorders>
-            <w:shd w:val="clear" w:color="auto" w:fill="FFFFFF" w:themeFill="background1"/>
-            <w:vAlign w:val="center"/>
-          </w:tcPr>
-          <w:p>
-            <w:pPr>
-              <w:jc w:val="center"/>
+              <w:bottom w:val="single" w:sz="4" w:space="0" w:color="auto"/>
+            </w:tcBorders>
+          </w:tcPr>
+          <w:p>
+            <w:pPr>
               <w:cnfStyle w:val="000000100000"/>
               <w:rPr>
                 <w:rFonts w:ascii="Calibri" w:eastAsia="Times New Roman" w:hAnsi="Calibri" w:cs="Times New Roman"/>
@@ -37570,660 +37962,29 @@
         <w:tc>
           <w:tcPr>
             <w:tcW w:w="1386" w:type="dxa"/>
-            <w:tcBorders>
-              <w:top w:val="nil"/>
-              <w:bottom w:val="nil"/>
-            </w:tcBorders>
-            <w:shd w:val="clear" w:color="auto" w:fill="FFFFFF" w:themeFill="background1"/>
-          </w:tcPr>
-          <w:p>
-            <w:pPr>
-              <w:tabs>
-                <w:tab w:val="left" w:pos="964"/>
-              </w:tabs>
-              <w:cnfStyle w:val="000000100000"/>
-              <w:rPr>
-                <w:rFonts w:ascii="Calibri" w:eastAsia="Times New Roman" w:hAnsi="Calibri" w:cs="Times New Roman"/>
-              </w:rPr>
-            </w:pPr>
-            <w:r>
-              <w:rPr>
-                <w:rFonts w:ascii="Calibri" w:eastAsia="Times New Roman" w:hAnsi="Calibri" w:cs="Times New Roman"/>
-              </w:rPr>
-              <w:t>[</w:t>
-            </w:r>
-            <w:r>
-              <w:rPr>
-                <w:rFonts w:ascii="Calibri" w:eastAsia="Times New Roman" w:hAnsi="Calibri" w:cs="Times New Roman"/>
-              </w:rPr>
-              <w:t xml:space="preserve">bit </w:t>
-            </w:r>
-            <w:r>
-              <w:rPr>
-                <w:rFonts w:ascii="Calibri" w:eastAsia="Times New Roman" w:hAnsi="Calibri" w:cs="Times New Roman"/>
-              </w:rPr>
-              <w:t>5</w:t>
-            </w:r>
-            <w:r>
-              <w:rPr>
-                <w:rFonts w:ascii="Calibri" w:eastAsia="Times New Roman" w:hAnsi="Calibri" w:cs="Times New Roman"/>
-              </w:rPr>
-              <w:t>]</w:t>
-            </w:r>
-            <w:r>
-              <w:rPr>
-                <w:rFonts w:ascii="Calibri" w:eastAsia="Times New Roman" w:hAnsi="Calibri" w:cs="Times New Roman"/>
-              </w:rPr>
-              <w:tab/>
-            </w:r>
-          </w:p>
-        </w:tc>
-        <w:tc>
-          <w:tcPr>
-            <w:tcW w:w="3600" w:type="dxa"/>
-            <w:tcBorders>
-              <w:top w:val="nil"/>
-              <w:bottom w:val="nil"/>
-            </w:tcBorders>
-            <w:shd w:val="clear" w:color="auto" w:fill="FFFFFF" w:themeFill="background1"/>
-            <w:noWrap/>
-            <w:hideMark/>
-          </w:tcPr>
-          <w:p>
-            <w:pPr>
-              <w:keepNext/>
-              <w:cnfStyle w:val="000000100000"/>
-              <w:rPr>
-                <w:rFonts w:ascii="Calibri" w:eastAsia="Times New Roman" w:hAnsi="Calibri" w:cs="Times New Roman"/>
-              </w:rPr>
-            </w:pPr>
-            <w:r>
-              <w:rPr>
-                <w:rFonts w:ascii="Calibri" w:eastAsia="Times New Roman" w:hAnsi="Calibri" w:cs="Times New Roman"/>
-              </w:rPr>
-              <w:t>t</w:t>
-            </w:r>
-            <w:r>
-              <w:rPr>
-                <w:rFonts w:ascii="Calibri" w:eastAsia="Times New Roman" w:hAnsi="Calibri" w:cs="Times New Roman"/>
-              </w:rPr>
-              <w:t>dc</w:t>
-            </w:r>
-            <w:r>
-              <w:rPr>
-                <w:rFonts w:ascii="Calibri" w:eastAsia="Times New Roman" w:hAnsi="Calibri" w:cs="Times New Roman"/>
-              </w:rPr>
-              <w:t>1</w:t>
-            </w:r>
-            <w:r>
-              <w:rPr>
-                <w:rFonts w:ascii="Calibri" w:eastAsia="Times New Roman" w:hAnsi="Calibri" w:cs="Times New Roman"/>
-              </w:rPr>
-              <w:t>_clk_125m</w:t>
-            </w:r>
-            <w:r>
-              <w:rPr>
-                <w:rFonts w:ascii="Calibri" w:eastAsia="Times New Roman" w:hAnsi="Calibri" w:cs="Times New Roman"/>
-              </w:rPr>
-              <w:t xml:space="preserve"> PLL status, active high</w:t>
-            </w:r>
-          </w:p>
-        </w:tc>
-        <w:tc>
-          <w:tcPr>
-            <w:tcW w:w="990" w:type="dxa"/>
-            <w:vMerge/>
-            <w:tcBorders>
-              <w:top w:val="nil"/>
-              <w:bottom w:val="nil"/>
-            </w:tcBorders>
-            <w:vAlign w:val="center"/>
-          </w:tcPr>
-          <w:p>
-            <w:pPr>
-              <w:jc w:val="center"/>
-              <w:cnfStyle w:val="000000100000"/>
-              <w:rPr>
-                <w:rFonts w:ascii="Calibri" w:eastAsia="Times New Roman" w:hAnsi="Calibri" w:cs="Times New Roman"/>
-              </w:rPr>
-            </w:pPr>
-          </w:p>
-        </w:tc>
-      </w:tr>
-      <w:tr>
-        <w:trPr>
-          <w:trHeight w:val="300"/>
-        </w:trPr>
-        <w:tc>
-          <w:tcPr>
-            <w:cnfStyle w:val="001000000000"/>
-            <w:tcW w:w="1908" w:type="dxa"/>
-            <w:vMerge/>
-            <w:tcBorders>
-              <w:top w:val="nil"/>
-              <w:bottom w:val="nil"/>
-            </w:tcBorders>
-            <w:shd w:val="clear" w:color="auto" w:fill="FFFFFF" w:themeFill="background1"/>
-            <w:noWrap/>
-            <w:hideMark/>
-          </w:tcPr>
-          <w:p>
-            <w:pPr>
-              <w:rPr>
-                <w:rFonts w:ascii="Calibri" w:eastAsia="Times New Roman" w:hAnsi="Calibri" w:cs="Times New Roman"/>
-                <w:b w:val="0"/>
-              </w:rPr>
-            </w:pPr>
-          </w:p>
-        </w:tc>
-        <w:tc>
-          <w:tcPr>
-            <w:tcW w:w="666" w:type="dxa"/>
-            <w:vMerge/>
-            <w:tcBorders>
-              <w:top w:val="nil"/>
-              <w:bottom w:val="nil"/>
-            </w:tcBorders>
-            <w:shd w:val="clear" w:color="auto" w:fill="FFFFFF" w:themeFill="background1"/>
-            <w:vAlign w:val="center"/>
-          </w:tcPr>
-          <w:p>
-            <w:pPr>
-              <w:jc w:val="center"/>
-              <w:cnfStyle w:val="000000000000"/>
-              <w:rPr>
-                <w:rFonts w:ascii="Calibri" w:eastAsia="Times New Roman" w:hAnsi="Calibri" w:cs="Times New Roman"/>
-              </w:rPr>
-            </w:pPr>
-          </w:p>
-        </w:tc>
-        <w:tc>
-          <w:tcPr>
-            <w:tcW w:w="1386" w:type="dxa"/>
-            <w:tcBorders>
-              <w:top w:val="nil"/>
-              <w:bottom w:val="nil"/>
-            </w:tcBorders>
-            <w:shd w:val="clear" w:color="auto" w:fill="FFFFFF" w:themeFill="background1"/>
-          </w:tcPr>
-          <w:p>
-            <w:pPr>
-              <w:tabs>
-                <w:tab w:val="left" w:pos="964"/>
-              </w:tabs>
-              <w:cnfStyle w:val="000000000000"/>
-              <w:rPr>
-                <w:rFonts w:ascii="Calibri" w:eastAsia="Times New Roman" w:hAnsi="Calibri" w:cs="Times New Roman"/>
-              </w:rPr>
-            </w:pPr>
-            <w:r>
-              <w:rPr>
-                <w:rFonts w:ascii="Calibri" w:eastAsia="Times New Roman" w:hAnsi="Calibri" w:cs="Times New Roman"/>
-              </w:rPr>
-              <w:t>[</w:t>
-            </w:r>
-            <w:r>
-              <w:rPr>
-                <w:rFonts w:ascii="Calibri" w:eastAsia="Times New Roman" w:hAnsi="Calibri" w:cs="Times New Roman"/>
-              </w:rPr>
-              <w:t xml:space="preserve">bit </w:t>
-            </w:r>
-            <w:r>
-              <w:rPr>
-                <w:rFonts w:ascii="Calibri" w:eastAsia="Times New Roman" w:hAnsi="Calibri" w:cs="Times New Roman"/>
-              </w:rPr>
-              <w:t>6</w:t>
-            </w:r>
-            <w:r>
-              <w:rPr>
-                <w:rFonts w:ascii="Calibri" w:eastAsia="Times New Roman" w:hAnsi="Calibri" w:cs="Times New Roman"/>
-              </w:rPr>
-              <w:t>]</w:t>
-            </w:r>
-            <w:r>
-              <w:rPr>
-                <w:rFonts w:ascii="Calibri" w:eastAsia="Times New Roman" w:hAnsi="Calibri" w:cs="Times New Roman"/>
-              </w:rPr>
-              <w:tab/>
-            </w:r>
-          </w:p>
-        </w:tc>
-        <w:tc>
-          <w:tcPr>
-            <w:tcW w:w="3600" w:type="dxa"/>
-            <w:tcBorders>
-              <w:top w:val="nil"/>
-              <w:bottom w:val="nil"/>
-            </w:tcBorders>
-            <w:shd w:val="clear" w:color="auto" w:fill="FFFFFF" w:themeFill="background1"/>
-            <w:noWrap/>
-            <w:hideMark/>
-          </w:tcPr>
-          <w:p>
-            <w:pPr>
-              <w:keepNext/>
-              <w:cnfStyle w:val="000000000000"/>
-              <w:rPr>
-                <w:rFonts w:ascii="Calibri" w:eastAsia="Times New Roman" w:hAnsi="Calibri" w:cs="Times New Roman"/>
-              </w:rPr>
-            </w:pPr>
-            <w:r>
-              <w:rPr>
-                <w:rFonts w:ascii="Calibri" w:eastAsia="Times New Roman" w:hAnsi="Calibri" w:cs="Times New Roman"/>
-              </w:rPr>
-              <w:t>t</w:t>
-            </w:r>
-            <w:r>
-              <w:rPr>
-                <w:rFonts w:ascii="Calibri" w:eastAsia="Times New Roman" w:hAnsi="Calibri" w:cs="Times New Roman"/>
-              </w:rPr>
-              <w:t>dc</w:t>
-            </w:r>
-            <w:r>
-              <w:rPr>
-                <w:rFonts w:ascii="Calibri" w:eastAsia="Times New Roman" w:hAnsi="Calibri" w:cs="Times New Roman"/>
-              </w:rPr>
-              <w:t>2</w:t>
-            </w:r>
-            <w:r>
-              <w:rPr>
-                <w:rFonts w:ascii="Calibri" w:eastAsia="Times New Roman" w:hAnsi="Calibri" w:cs="Times New Roman"/>
-              </w:rPr>
-              <w:t>_clk_125m</w:t>
-            </w:r>
-            <w:r>
-              <w:rPr>
-                <w:rFonts w:ascii="Calibri" w:eastAsia="Times New Roman" w:hAnsi="Calibri" w:cs="Times New Roman"/>
-              </w:rPr>
-              <w:t xml:space="preserve"> PLL status, active high</w:t>
-            </w:r>
-          </w:p>
-        </w:tc>
-        <w:tc>
-          <w:tcPr>
-            <w:tcW w:w="990" w:type="dxa"/>
-            <w:vMerge/>
-            <w:tcBorders>
-              <w:top w:val="nil"/>
-              <w:bottom w:val="nil"/>
-            </w:tcBorders>
-            <w:vAlign w:val="center"/>
-          </w:tcPr>
-          <w:p>
-            <w:pPr>
-              <w:jc w:val="center"/>
-              <w:cnfStyle w:val="000000000000"/>
-              <w:rPr>
-                <w:rFonts w:ascii="Calibri" w:eastAsia="Times New Roman" w:hAnsi="Calibri" w:cs="Times New Roman"/>
-              </w:rPr>
-            </w:pPr>
-          </w:p>
-        </w:tc>
-      </w:tr>
-      <w:tr>
-        <w:trPr>
-          <w:cnfStyle w:val="000000100000"/>
-          <w:trHeight w:val="322"/>
-        </w:trPr>
-        <w:tc>
-          <w:tcPr>
-            <w:cnfStyle w:val="001000000000"/>
-            <w:tcW w:w="1908" w:type="dxa"/>
-            <w:vMerge/>
-            <w:tcBorders>
-              <w:top w:val="nil"/>
-              <w:bottom w:val="nil"/>
-            </w:tcBorders>
-            <w:shd w:val="clear" w:color="auto" w:fill="FFFFFF" w:themeFill="background1"/>
-            <w:noWrap/>
-            <w:hideMark/>
-          </w:tcPr>
-          <w:p>
-            <w:pPr>
-              <w:rPr>
-                <w:rFonts w:ascii="Calibri" w:eastAsia="Times New Roman" w:hAnsi="Calibri" w:cs="Times New Roman"/>
-                <w:b w:val="0"/>
-              </w:rPr>
-            </w:pPr>
-          </w:p>
-        </w:tc>
-        <w:tc>
-          <w:tcPr>
-            <w:tcW w:w="666" w:type="dxa"/>
-            <w:vMerge/>
-            <w:tcBorders>
-              <w:top w:val="nil"/>
-              <w:bottom w:val="nil"/>
-            </w:tcBorders>
-            <w:shd w:val="clear" w:color="auto" w:fill="FFFFFF" w:themeFill="background1"/>
-            <w:vAlign w:val="center"/>
-          </w:tcPr>
-          <w:p>
-            <w:pPr>
-              <w:jc w:val="center"/>
-              <w:cnfStyle w:val="000000100000"/>
-              <w:rPr>
-                <w:rFonts w:ascii="Calibri" w:eastAsia="Times New Roman" w:hAnsi="Calibri" w:cs="Times New Roman"/>
-              </w:rPr>
-            </w:pPr>
-          </w:p>
-        </w:tc>
-        <w:tc>
-          <w:tcPr>
-            <w:tcW w:w="1386" w:type="dxa"/>
-            <w:tcBorders>
-              <w:top w:val="nil"/>
-              <w:bottom w:val="nil"/>
-            </w:tcBorders>
-            <w:shd w:val="clear" w:color="auto" w:fill="FFFFFF" w:themeFill="background1"/>
-          </w:tcPr>
-          <w:p>
-            <w:pPr>
-              <w:cnfStyle w:val="000000100000"/>
-              <w:rPr>
-                <w:rFonts w:ascii="Calibri" w:eastAsia="Times New Roman" w:hAnsi="Calibri" w:cs="Times New Roman"/>
-              </w:rPr>
-            </w:pPr>
-            <w:r>
-              <w:rPr>
-                <w:rFonts w:ascii="Calibri" w:eastAsia="Times New Roman" w:hAnsi="Calibri" w:cs="Times New Roman"/>
-              </w:rPr>
-              <w:t>[</w:t>
-            </w:r>
-            <w:r>
-              <w:rPr>
-                <w:rFonts w:ascii="Calibri" w:eastAsia="Times New Roman" w:hAnsi="Calibri" w:cs="Times New Roman"/>
-              </w:rPr>
-              <w:t>bit 3, 31..</w:t>
-            </w:r>
-            <w:r>
-              <w:rPr>
-                <w:rFonts w:ascii="Calibri" w:eastAsia="Times New Roman" w:hAnsi="Calibri" w:cs="Times New Roman"/>
-              </w:rPr>
-              <w:t>7</w:t>
-            </w:r>
-            <w:r>
-              <w:rPr>
-                <w:rFonts w:ascii="Calibri" w:eastAsia="Times New Roman" w:hAnsi="Calibri" w:cs="Times New Roman"/>
-              </w:rPr>
-              <w:t>]</w:t>
-            </w:r>
-          </w:p>
-        </w:tc>
-        <w:tc>
-          <w:tcPr>
-            <w:tcW w:w="3600" w:type="dxa"/>
-            <w:tcBorders>
-              <w:top w:val="nil"/>
-              <w:bottom w:val="nil"/>
-            </w:tcBorders>
-            <w:shd w:val="clear" w:color="auto" w:fill="FFFFFF" w:themeFill="background1"/>
-            <w:noWrap/>
-            <w:hideMark/>
-          </w:tcPr>
-          <w:p>
-            <w:pPr>
-              <w:keepNext/>
-              <w:spacing w:after="60"/>
-              <w:cnfStyle w:val="000000100000"/>
-              <w:rPr>
-                <w:rFonts w:ascii="Calibri" w:eastAsia="Times New Roman" w:hAnsi="Calibri" w:cs="Times New Roman"/>
-              </w:rPr>
-            </w:pPr>
-            <w:r>
-              <w:rPr>
-                <w:rFonts w:ascii="Calibri" w:eastAsia="Times New Roman" w:hAnsi="Calibri" w:cs="Times New Roman"/>
-              </w:rPr>
-              <w:t>not used</w:t>
-            </w:r>
-          </w:p>
-        </w:tc>
-        <w:tc>
-          <w:tcPr>
-            <w:tcW w:w="990" w:type="dxa"/>
-            <w:vMerge/>
-            <w:tcBorders>
-              <w:top w:val="nil"/>
-              <w:bottom w:val="nil"/>
-            </w:tcBorders>
-            <w:vAlign w:val="center"/>
-          </w:tcPr>
-          <w:p>
-            <w:pPr>
-              <w:jc w:val="center"/>
-              <w:cnfStyle w:val="000000100000"/>
-              <w:rPr>
-                <w:rFonts w:ascii="Calibri" w:eastAsia="Times New Roman" w:hAnsi="Calibri" w:cs="Times New Roman"/>
-              </w:rPr>
-            </w:pPr>
-          </w:p>
-        </w:tc>
-      </w:tr>
-      <w:tr>
-        <w:trPr>
-          <w:trHeight w:val="300"/>
-        </w:trPr>
-        <w:tc>
-          <w:tcPr>
-            <w:cnfStyle w:val="001000000000"/>
-            <w:tcW w:w="1908" w:type="dxa"/>
-            <w:vMerge w:val="restart"/>
             <w:tcBorders>
               <w:top w:val="nil"/>
               <w:bottom w:val="single" w:sz="4" w:space="0" w:color="auto"/>
             </w:tcBorders>
-            <w:shd w:val="clear" w:color="auto" w:fill="DBE5F1" w:themeFill="accent1" w:themeFillTint="33"/>
-            <w:noWrap/>
-            <w:vAlign w:val="center"/>
-            <w:hideMark/>
-          </w:tcPr>
-          <w:p>
-            <w:pPr>
-              <w:rPr>
-                <w:rFonts w:ascii="Calibri" w:eastAsia="Times New Roman" w:hAnsi="Calibri" w:cs="Times New Roman"/>
-                <w:bCs w:val="0"/>
-              </w:rPr>
-            </w:pPr>
-            <w:bookmarkStart w:id="94" w:name="_Ref378844845"/>
-            <w:r>
-              <w:rPr>
-                <w:rFonts w:ascii="Calibri" w:eastAsia="Times New Roman" w:hAnsi="Calibri" w:cs="Times New Roman"/>
-                <w:b w:val="0"/>
-              </w:rPr>
-              <w:t>Reset</w:t>
-            </w:r>
-          </w:p>
-        </w:tc>
-        <w:tc>
-          <w:tcPr>
-            <w:tcW w:w="666" w:type="dxa"/>
-            <w:vMerge w:val="restart"/>
-            <w:tcBorders>
-              <w:top w:val="nil"/>
-              <w:bottom w:val="single" w:sz="4" w:space="0" w:color="auto"/>
-            </w:tcBorders>
-            <w:shd w:val="clear" w:color="auto" w:fill="DBE5F1" w:themeFill="accent1" w:themeFillTint="33"/>
-            <w:vAlign w:val="center"/>
-          </w:tcPr>
-          <w:p>
-            <w:pPr>
-              <w:jc w:val="center"/>
-              <w:cnfStyle w:val="000000000000"/>
-              <w:rPr>
-                <w:rFonts w:ascii="Calibri" w:eastAsia="Times New Roman" w:hAnsi="Calibri" w:cs="Times New Roman"/>
-              </w:rPr>
-            </w:pPr>
-            <w:r>
-              <w:rPr>
-                <w:rFonts w:ascii="Calibri" w:eastAsia="Times New Roman" w:hAnsi="Calibri" w:cs="Times New Roman"/>
-              </w:rPr>
-              <w:t>W</w:t>
-            </w:r>
-          </w:p>
-        </w:tc>
-        <w:tc>
-          <w:tcPr>
-            <w:tcW w:w="1386" w:type="dxa"/>
-            <w:tcBorders>
-              <w:top w:val="nil"/>
-              <w:bottom w:val="nil"/>
-            </w:tcBorders>
-            <w:shd w:val="clear" w:color="auto" w:fill="DBE5F1" w:themeFill="accent1" w:themeFillTint="33"/>
-            <w:vAlign w:val="center"/>
-          </w:tcPr>
-          <w:p>
-            <w:pPr>
-              <w:cnfStyle w:val="000000000000"/>
-              <w:rPr>
-                <w:rFonts w:ascii="Calibri" w:eastAsia="Times New Roman" w:hAnsi="Calibri" w:cs="Times New Roman"/>
-              </w:rPr>
-            </w:pPr>
-            <w:r>
-              <w:rPr>
-                <w:rFonts w:ascii="Calibri" w:eastAsia="Times New Roman" w:hAnsi="Calibri" w:cs="Times New Roman"/>
-              </w:rPr>
-              <w:t>[</w:t>
-            </w:r>
-            <w:r>
-              <w:rPr>
-                <w:rFonts w:ascii="Calibri" w:eastAsia="Times New Roman" w:hAnsi="Calibri" w:cs="Times New Roman"/>
-              </w:rPr>
-              <w:t>bit 3</w:t>
+          </w:tcPr>
+          <w:p>
+            <w:pPr>
+              <w:cnfStyle w:val="000000100000"/>
+              <w:rPr>
+                <w:rFonts w:ascii="Calibri" w:eastAsia="Times New Roman" w:hAnsi="Calibri" w:cs="Times New Roman"/>
+              </w:rPr>
+            </w:pPr>
+            <w:r>
+              <w:rPr>
+                <w:rFonts w:ascii="Calibri" w:eastAsia="Times New Roman" w:hAnsi="Calibri" w:cs="Times New Roman"/>
+              </w:rPr>
+              <w:t>[bit 1</w:t>
             </w:r>
             <w:r>
               <w:rPr>
                 <w:rFonts w:ascii="Calibri" w:eastAsia="Times New Roman" w:hAnsi="Calibri" w:cs="Times New Roman"/>
               </w:rPr>
               <w:t>]</w:t>
-            </w:r>
-          </w:p>
-        </w:tc>
-        <w:tc>
-          <w:tcPr>
-            <w:tcW w:w="3600" w:type="dxa"/>
-            <w:tcBorders>
-              <w:top w:val="nil"/>
-              <w:bottom w:val="nil"/>
-            </w:tcBorders>
-            <w:shd w:val="clear" w:color="auto" w:fill="DBE5F1" w:themeFill="accent1" w:themeFillTint="33"/>
-            <w:noWrap/>
-            <w:vAlign w:val="center"/>
-            <w:hideMark/>
-          </w:tcPr>
-          <w:p>
-            <w:pPr>
-              <w:spacing w:after="60"/>
-              <w:cnfStyle w:val="000000000000"/>
-              <w:rPr>
-                <w:rFonts w:ascii="Calibri" w:eastAsia="Times New Roman" w:hAnsi="Calibri" w:cs="Times New Roman"/>
-              </w:rPr>
-            </w:pPr>
-            <w:r>
-              <w:rPr>
-                <w:rFonts w:ascii="Calibri" w:eastAsia="Times New Roman" w:hAnsi="Calibri" w:cs="Times New Roman"/>
-              </w:rPr>
-              <w:t>FMC 1 reset, active low</w:t>
-            </w:r>
-          </w:p>
-        </w:tc>
-        <w:tc>
-          <w:tcPr>
-            <w:tcW w:w="990" w:type="dxa"/>
-            <w:vMerge w:val="restart"/>
-            <w:tcBorders>
-              <w:top w:val="nil"/>
-              <w:bottom w:val="single" w:sz="4" w:space="0" w:color="auto"/>
-            </w:tcBorders>
-            <w:shd w:val="clear" w:color="auto" w:fill="DBE5F1" w:themeFill="accent1" w:themeFillTint="33"/>
-            <w:vAlign w:val="center"/>
-          </w:tcPr>
-          <w:p>
-            <w:pPr>
-              <w:jc w:val="center"/>
-              <w:cnfStyle w:val="000000000000"/>
-              <w:rPr>
-                <w:rFonts w:ascii="Calibri" w:eastAsia="Times New Roman" w:hAnsi="Calibri" w:cs="Times New Roman"/>
-              </w:rPr>
-            </w:pPr>
-            <w:r>
-              <w:rPr>
-                <w:rFonts w:ascii="Calibri" w:eastAsia="Times New Roman" w:hAnsi="Calibri" w:cs="Times New Roman"/>
-              </w:rPr>
-              <w:t>0x0</w:t>
-            </w:r>
-            <w:r>
-              <w:rPr>
-                <w:rFonts w:ascii="Calibri" w:eastAsia="Times New Roman" w:hAnsi="Calibri" w:cs="Times New Roman"/>
-              </w:rPr>
-              <w:t>C</w:t>
-            </w:r>
-          </w:p>
-        </w:tc>
-      </w:tr>
-      <w:tr>
-        <w:trPr>
-          <w:cnfStyle w:val="000000100000"/>
-          <w:trHeight w:val="300"/>
-        </w:trPr>
-        <w:tc>
-          <w:tcPr>
-            <w:cnfStyle w:val="001000000000"/>
-            <w:tcW w:w="1908" w:type="dxa"/>
-            <w:vMerge/>
-            <w:tcBorders>
-              <w:top w:val="nil"/>
-              <w:bottom w:val="single" w:sz="4" w:space="0" w:color="auto"/>
-            </w:tcBorders>
-            <w:noWrap/>
-            <w:hideMark/>
-          </w:tcPr>
-          <w:p>
-            <w:pPr>
-              <w:rPr>
-                <w:rFonts w:ascii="Calibri" w:eastAsia="Times New Roman" w:hAnsi="Calibri" w:cs="Times New Roman"/>
-                <w:b w:val="0"/>
-              </w:rPr>
-            </w:pPr>
-          </w:p>
-        </w:tc>
-        <w:tc>
-          <w:tcPr>
-            <w:tcW w:w="666" w:type="dxa"/>
-            <w:vMerge/>
-            <w:tcBorders>
-              <w:top w:val="nil"/>
-              <w:bottom w:val="single" w:sz="4" w:space="0" w:color="auto"/>
-            </w:tcBorders>
-          </w:tcPr>
-          <w:p>
-            <w:pPr>
-              <w:cnfStyle w:val="000000100000"/>
-              <w:rPr>
-                <w:rFonts w:ascii="Calibri" w:eastAsia="Times New Roman" w:hAnsi="Calibri" w:cs="Times New Roman"/>
-              </w:rPr>
-            </w:pPr>
-          </w:p>
-        </w:tc>
-        <w:tc>
-          <w:tcPr>
-            <w:tcW w:w="1386" w:type="dxa"/>
-            <w:tcBorders>
-              <w:top w:val="nil"/>
-              <w:bottom w:val="single" w:sz="4" w:space="0" w:color="auto"/>
-            </w:tcBorders>
-          </w:tcPr>
-          <w:p>
-            <w:pPr>
-              <w:cnfStyle w:val="000000100000"/>
-              <w:rPr>
-                <w:rFonts w:ascii="Calibri" w:eastAsia="Times New Roman" w:hAnsi="Calibri" w:cs="Times New Roman"/>
-              </w:rPr>
-            </w:pPr>
-            <w:r>
-              <w:rPr>
-                <w:rFonts w:ascii="Calibri" w:eastAsia="Times New Roman" w:hAnsi="Calibri" w:cs="Times New Roman"/>
-              </w:rPr>
-              <w:t>[bit 4]</w:t>
             </w:r>
           </w:p>
         </w:tc>
@@ -48173,7 +47934,7 @@
             <w:rPr>
               <w:noProof/>
             </w:rPr>
-            <w:t>58</w:t>
+            <w:t>46</w:t>
           </w:r>
         </w:fldSimple>
       </w:p>
@@ -51152,7 +50913,7 @@
 </file>
 
 <file path=customXml/itemProps1.xml><?xml version="1.0" encoding="utf-8"?>
-<ds:datastoreItem xmlns:ds="http://schemas.openxmlformats.org/officeDocument/2006/customXml" ds:itemID="{B2858DCB-66D4-44B4-BB5E-278C7BCBB1CB}">
+<ds:datastoreItem xmlns:ds="http://schemas.openxmlformats.org/officeDocument/2006/customXml" ds:itemID="{FBF15444-A89C-4ED4-84BB-592B95328A50}">
   <ds:schemaRefs>
     <ds:schemaRef ds:uri="http://schemas.openxmlformats.org/officeDocument/2006/bibliography"/>
   </ds:schemaRefs>

</xml_diff>

<commit_message>
removed circuit-board folder from repo
git-svn-id: http://svn.ohwr.org/fmc-tdc@182 85dfdc96-de2c-444c-878d-45b388be74a9
</commit_message>
<xml_diff>
--- a/doc/FMC_TDC_gateware_guide.docx
+++ b/doc/FMC_TDC_gateware_guide.docx
@@ -45258,39 +45258,11 @@
       </w:r>
     </w:p>
     <w:p>
-      <w:r>
-        <w:fldChar w:fldCharType="begin"/>
-      </w:r>
-      <w:r>
-        <w:instrText xml:space="preserve"> REF _Ref390875648 \h </w:instrText>
-      </w:r>
-      <w:r>
-        <w:fldChar w:fldCharType="separate"/>
-      </w:r>
-      <w:r>
-        <w:rPr>
-          <w:b/>
-          <w:bCs/>
-          <w:color w:val="4F81BD" w:themeColor="accent1"/>
-          <w:sz w:val="18"/>
-          <w:szCs w:val="18"/>
-        </w:rPr>
-        <w:t xml:space="preserve">Figure </w:t>
-      </w:r>
-      <w:r>
-        <w:rPr>
-          <w:b/>
-          <w:bCs/>
-          <w:noProof/>
-          <w:color w:val="4F81BD" w:themeColor="accent1"/>
-          <w:sz w:val="18"/>
-          <w:szCs w:val="18"/>
-        </w:rPr>
-        <w:t>35</w:t>
-      </w:r>
-      <w:r>
-        <w:fldChar w:fldCharType="end"/>
-      </w:r>
+      <w:fldSimple w:instr=" REF _Ref390875648 \h  \* MERGEFORMAT ">
+        <w:r>
+          <w:t>Figure 35</w:t>
+        </w:r>
+      </w:fldSimple>
       <w:r>
         <w:t xml:space="preserve"> shows in more detail the interactions of the White Rabbit core with the “FMC TDC mezzanine” and the “clocks resets manager” units.</w:t>
       </w:r>
@@ -45308,7 +45280,7 @@
         </w:rPr>
         <w:drawing>
           <wp:inline distT="0" distB="0" distL="0" distR="0">
-            <wp:extent cx="4330313" cy="4133315"/>
+            <wp:extent cx="4332988" cy="4135577"/>
             <wp:effectExtent l="19050" t="0" r="0" b="0"/>
             <wp:docPr id="25" name="Picture 24" descr="top_withWhiteRabbit.jpg"/>
             <wp:cNvGraphicFramePr>
@@ -45330,7 +45302,7 @@
                   <pic:spPr>
                     <a:xfrm>
                       <a:off x="0" y="0"/>
-                      <a:ext cx="4332988" cy="4135868"/>
+                      <a:ext cx="4332988" cy="4135577"/>
                     </a:xfrm>
                     <a:prstGeom prst="rect">
                       <a:avLst/>
@@ -47934,7 +47906,7 @@
             <w:rPr>
               <w:noProof/>
             </w:rPr>
-            <w:t>46</w:t>
+            <w:t>53</w:t>
           </w:r>
         </w:fldSimple>
       </w:p>
@@ -50913,7 +50885,7 @@
 </file>
 
 <file path=customXml/itemProps1.xml><?xml version="1.0" encoding="utf-8"?>
-<ds:datastoreItem xmlns:ds="http://schemas.openxmlformats.org/officeDocument/2006/customXml" ds:itemID="{FBF15444-A89C-4ED4-84BB-592B95328A50}">
+<ds:datastoreItem xmlns:ds="http://schemas.openxmlformats.org/officeDocument/2006/customXml" ds:itemID="{787140FF-5920-4C45-B5DF-75136D59940D}">
   <ds:schemaRefs>
     <ds:schemaRef ds:uri="http://schemas.openxmlformats.org/officeDocument/2006/bibliography"/>
   </ds:schemaRefs>

</xml_diff>